<commit_message>
Revisión Guías PAUA Usuarios
</commit_message>
<xml_diff>
--- a/PAUA/GUIAS RÁPIDAS/V2/USUARIOS.docx
+++ b/PAUA/GUIAS RÁPIDAS/V2/USUARIOS.docx
@@ -312,7 +312,37 @@
                                 <w:szCs w:val="36"/>
                                 <w:lang w:val="es-MX"/>
                               </w:rPr>
-                              <w:t>GUIA RAPIDA DE OPERACIONES DE LA PLATAFORMA DE CONTROL DE ACCESO UNICO Y APLICACIONES</w:t>
+                              <w:t>GUÍA RÁ</w:t>
+                            </w:r>
+                            <w:r>
+                              <w:rPr>
+                                <w:rFonts w:ascii="Arial" w:hAnsi="Arial" w:cs="Arial"/>
+                                <w:b/>
+                                <w:sz w:val="36"/>
+                                <w:szCs w:val="36"/>
+                                <w:lang w:val="es-MX"/>
+                              </w:rPr>
+                              <w:t>PIDA DE OPERACIONES DE LA P</w:t>
+                            </w:r>
+                            <w:r>
+                              <w:rPr>
+                                <w:rFonts w:ascii="Arial" w:hAnsi="Arial" w:cs="Arial"/>
+                                <w:b/>
+                                <w:sz w:val="36"/>
+                                <w:szCs w:val="36"/>
+                                <w:lang w:val="es-MX"/>
+                              </w:rPr>
+                              <w:t>LATAFORMA DE CONTROL DE ACCESO Ú</w:t>
+                            </w:r>
+                            <w:r>
+                              <w:rPr>
+                                <w:rFonts w:ascii="Arial" w:hAnsi="Arial" w:cs="Arial"/>
+                                <w:b/>
+                                <w:sz w:val="36"/>
+                                <w:szCs w:val="36"/>
+                                <w:lang w:val="es-MX"/>
+                              </w:rPr>
+                              <w:t>NICO Y APLICACIONES</w:t>
                             </w:r>
                             <w:r>
                               <w:rPr>
@@ -383,7 +413,37 @@
                           <w:szCs w:val="36"/>
                           <w:lang w:val="es-MX"/>
                         </w:rPr>
-                        <w:t>GUIA RAPIDA DE OPERACIONES DE LA PLATAFORMA DE CONTROL DE ACCESO UNICO Y APLICACIONES</w:t>
+                        <w:t>GUÍA RÁ</w:t>
+                      </w:r>
+                      <w:r>
+                        <w:rPr>
+                          <w:rFonts w:ascii="Arial" w:hAnsi="Arial" w:cs="Arial"/>
+                          <w:b/>
+                          <w:sz w:val="36"/>
+                          <w:szCs w:val="36"/>
+                          <w:lang w:val="es-MX"/>
+                        </w:rPr>
+                        <w:t>PIDA DE OPERACIONES DE LA P</w:t>
+                      </w:r>
+                      <w:r>
+                        <w:rPr>
+                          <w:rFonts w:ascii="Arial" w:hAnsi="Arial" w:cs="Arial"/>
+                          <w:b/>
+                          <w:sz w:val="36"/>
+                          <w:szCs w:val="36"/>
+                          <w:lang w:val="es-MX"/>
+                        </w:rPr>
+                        <w:t>LATAFORMA DE CONTROL DE ACCESO Ú</w:t>
+                      </w:r>
+                      <w:r>
+                        <w:rPr>
+                          <w:rFonts w:ascii="Arial" w:hAnsi="Arial" w:cs="Arial"/>
+                          <w:b/>
+                          <w:sz w:val="36"/>
+                          <w:szCs w:val="36"/>
+                          <w:lang w:val="es-MX"/>
+                        </w:rPr>
+                        <w:t>NICO Y APLICACIONES</w:t>
                       </w:r>
                       <w:r>
                         <w:rPr>
@@ -2427,6 +2487,7 @@
         </w:rPr>
         <w:t xml:space="preserve">Plataforma </w:t>
       </w:r>
+      <w:commentRangeStart w:id="6"/>
       <w:r>
         <w:rPr>
           <w:rFonts w:ascii="Arial" w:hAnsi="Arial" w:cs="Arial"/>
@@ -2434,6 +2495,13 @@
         </w:rPr>
         <w:t xml:space="preserve">(LOGIN) </w:t>
       </w:r>
+      <w:commentRangeEnd w:id="6"/>
+      <w:r>
+        <w:rPr>
+          <w:rStyle w:val="Refdecomentario"/>
+        </w:rPr>
+        <w:commentReference w:id="6"/>
+      </w:r>
       <w:r>
         <w:rPr>
           <w:rFonts w:ascii="Arial" w:hAnsi="Arial" w:cs="Arial"/>
@@ -2474,15 +2542,15 @@
       <w:pPr>
         <w:pStyle w:val="Ttulo1"/>
       </w:pPr>
-      <w:bookmarkStart w:id="6" w:name="_Toc123297020"/>
-      <w:bookmarkStart w:id="7" w:name="_Toc127778290"/>
-      <w:bookmarkStart w:id="8" w:name="_Toc129355110"/>
+      <w:bookmarkStart w:id="7" w:name="_Toc123297020"/>
+      <w:bookmarkStart w:id="8" w:name="_Toc127778290"/>
+      <w:bookmarkStart w:id="9" w:name="_Toc129355110"/>
       <w:r>
         <w:t>Usuario</w:t>
       </w:r>
-      <w:bookmarkEnd w:id="6"/>
       <w:bookmarkEnd w:id="7"/>
       <w:bookmarkEnd w:id="8"/>
+      <w:bookmarkEnd w:id="9"/>
     </w:p>
     <w:p>
       <w:pPr>
@@ -2532,12 +2600,27 @@
         </w:rPr>
         <w:t xml:space="preserve">la </w:t>
       </w:r>
-      <w:r>
-        <w:rPr>
-          <w:rFonts w:ascii="Arial" w:hAnsi="Arial" w:cs="Arial"/>
-          <w:sz w:val="24"/>
-        </w:rPr>
-        <w:t xml:space="preserve">(LOGIN) </w:t>
+      <w:commentRangeStart w:id="10"/>
+      <w:r>
+        <w:rPr>
+          <w:rFonts w:ascii="Arial" w:hAnsi="Arial" w:cs="Arial"/>
+          <w:sz w:val="24"/>
+        </w:rPr>
+        <w:t>(LOGIN</w:t>
+      </w:r>
+      <w:commentRangeEnd w:id="10"/>
+      <w:r>
+        <w:rPr>
+          <w:rStyle w:val="Refdecomentario"/>
+        </w:rPr>
+        <w:commentReference w:id="10"/>
+      </w:r>
+      <w:r>
+        <w:rPr>
+          <w:rFonts w:ascii="Arial" w:hAnsi="Arial" w:cs="Arial"/>
+          <w:sz w:val="24"/>
+        </w:rPr>
+        <w:t xml:space="preserve">) </w:t>
       </w:r>
       <w:r>
         <w:rPr>
@@ -2789,14 +2872,14 @@
           <w:rFonts w:eastAsia="Arial"/>
         </w:rPr>
       </w:pPr>
-      <w:bookmarkStart w:id="9" w:name="_Toc129355111"/>
+      <w:bookmarkStart w:id="11" w:name="_Toc129355111"/>
       <w:r>
         <w:rPr>
           <w:rFonts w:eastAsia="Arial"/>
         </w:rPr>
         <w:t>USUARIOS</w:t>
       </w:r>
-      <w:bookmarkEnd w:id="9"/>
+      <w:bookmarkEnd w:id="11"/>
     </w:p>
     <w:p>
       <w:pPr>
@@ -3004,7 +3087,7 @@
           <w:shd w:val="clear" w:color="auto" w:fill="FFFF00"/>
         </w:rPr>
       </w:pPr>
-      <w:bookmarkStart w:id="10" w:name="_Toc129355112"/>
+      <w:bookmarkStart w:id="12" w:name="_Toc129355112"/>
       <w:r>
         <w:rPr>
           <w:rFonts w:eastAsia="Arial"/>
@@ -3012,7 +3095,7 @@
         <w:lastRenderedPageBreak/>
         <w:t>Acceso a Plataforma</w:t>
       </w:r>
-      <w:bookmarkEnd w:id="10"/>
+      <w:bookmarkEnd w:id="12"/>
     </w:p>
     <w:p>
       <w:pPr>
@@ -3113,8 +3196,8 @@
           <w:szCs w:val="24"/>
         </w:rPr>
       </w:pPr>
-      <w:hyperlink r:id="rId10" w:history="1">
-        <w:bookmarkStart w:id="11" w:name="_Toc127778291"/>
+      <w:hyperlink r:id="rId12" w:history="1">
+        <w:bookmarkStart w:id="13" w:name="_Toc127778291"/>
         <w:r>
           <w:rPr>
             <w:rStyle w:val="Hipervnculo"/>
@@ -3127,7 +3210,7 @@
           </w:rPr>
           <w:t>http://10.200.4.165/</w:t>
         </w:r>
-        <w:bookmarkEnd w:id="11"/>
+        <w:bookmarkEnd w:id="13"/>
       </w:hyperlink>
     </w:p>
     <w:p>
@@ -3376,7 +3459,33 @@
           <w:sz w:val="24"/>
           <w:szCs w:val="24"/>
         </w:rPr>
-        <w:t>Al iniciar sesión con las credenciales la pantalla principal será la del menú Usuarios, en caso de estar en alguna otra ventana podremos acceder con el botón “Usuario”</w:t>
+        <w:t>Al iniciar sesión con las credenciales la pantalla principal será la del menú Usuarios, en caso de estar en alguna otra ventana podremos acceder con el botón “</w:t>
+      </w:r>
+      <w:commentRangeStart w:id="14"/>
+      <w:r>
+        <w:rPr>
+          <w:rFonts w:ascii="Arial" w:hAnsi="Arial" w:cs="Arial"/>
+          <w:b/>
+          <w:sz w:val="24"/>
+          <w:szCs w:val="24"/>
+        </w:rPr>
+        <w:t>Usuario</w:t>
+      </w:r>
+      <w:commentRangeEnd w:id="14"/>
+      <w:r>
+        <w:rPr>
+          <w:rStyle w:val="Refdecomentario"/>
+        </w:rPr>
+        <w:commentReference w:id="14"/>
+      </w:r>
+      <w:r>
+        <w:rPr>
+          <w:rFonts w:ascii="Arial" w:hAnsi="Arial" w:cs="Arial"/>
+          <w:b/>
+          <w:sz w:val="24"/>
+          <w:szCs w:val="24"/>
+        </w:rPr>
+        <w:t>”</w:t>
       </w:r>
     </w:p>
     <w:p>
@@ -3490,7 +3599,7 @@
                     <pic:cNvPicPr/>
                   </pic:nvPicPr>
                   <pic:blipFill>
-                    <a:blip r:embed="rId11"/>
+                    <a:blip r:embed="rId13"/>
                     <a:stretch>
                       <a:fillRect/>
                     </a:stretch>
@@ -3742,7 +3851,7 @@
                     <pic:cNvPicPr/>
                   </pic:nvPicPr>
                   <pic:blipFill>
-                    <a:blip r:embed="rId12" cstate="print">
+                    <a:blip r:embed="rId14" cstate="print">
                       <a:extLst>
                         <a:ext uri="{28A0092B-C50C-407E-A947-70E740481C1C}">
                           <a14:useLocalDpi xmlns:a14="http://schemas.microsoft.com/office/drawing/2010/main" val="0"/>
@@ -3964,7 +4073,7 @@
                     <pic:cNvPicPr/>
                   </pic:nvPicPr>
                   <pic:blipFill>
-                    <a:blip r:embed="rId13">
+                    <a:blip r:embed="rId15">
                       <a:extLst>
                         <a:ext uri="{28A0092B-C50C-407E-A947-70E740481C1C}">
                           <a14:useLocalDpi xmlns:a14="http://schemas.microsoft.com/office/drawing/2010/main" val="0"/>
@@ -4036,7 +4145,33 @@
           <w:sz w:val="24"/>
           <w:szCs w:val="24"/>
         </w:rPr>
-        <w:t xml:space="preserve"> o no poder firmar. </w:t>
+        <w:t xml:space="preserve"> o no poder </w:t>
+      </w:r>
+      <w:commentRangeStart w:id="15"/>
+      <w:r>
+        <w:rPr>
+          <w:rFonts w:ascii="Arial" w:hAnsi="Arial" w:cs="Arial"/>
+          <w:b/>
+          <w:sz w:val="24"/>
+          <w:szCs w:val="24"/>
+        </w:rPr>
+        <w:t>firmar</w:t>
+      </w:r>
+      <w:commentRangeEnd w:id="15"/>
+      <w:r>
+        <w:rPr>
+          <w:rStyle w:val="Refdecomentario"/>
+        </w:rPr>
+        <w:commentReference w:id="15"/>
+      </w:r>
+      <w:r>
+        <w:rPr>
+          <w:rFonts w:ascii="Arial" w:hAnsi="Arial" w:cs="Arial"/>
+          <w:b/>
+          <w:sz w:val="24"/>
+          <w:szCs w:val="24"/>
+        </w:rPr>
+        <w:t xml:space="preserve">. </w:t>
       </w:r>
     </w:p>
     <w:p>
@@ -4073,7 +4208,7 @@
                     <pic:cNvPicPr/>
                   </pic:nvPicPr>
                   <pic:blipFill>
-                    <a:blip r:embed="rId14"/>
+                    <a:blip r:embed="rId16"/>
                     <a:stretch>
                       <a:fillRect/>
                     </a:stretch>
@@ -4250,7 +4385,7 @@
                     <pic:cNvPicPr/>
                   </pic:nvPicPr>
                   <pic:blipFill rotWithShape="1">
-                    <a:blip r:embed="rId14"/>
+                    <a:blip r:embed="rId16"/>
                     <a:srcRect l="68394" t="84764"/>
                     <a:stretch/>
                   </pic:blipFill>
@@ -4542,7 +4677,7 @@
                     <pic:cNvPicPr/>
                   </pic:nvPicPr>
                   <pic:blipFill>
-                    <a:blip r:embed="rId15"/>
+                    <a:blip r:embed="rId17"/>
                     <a:stretch>
                       <a:fillRect/>
                     </a:stretch>
@@ -4571,7 +4706,7 @@
           <w:lang w:val="es-MX" w:eastAsia="es-MX"/>
         </w:rPr>
       </w:pPr>
-      <w:bookmarkStart w:id="12" w:name="_Toc129355116"/>
+      <w:bookmarkStart w:id="16" w:name="_Toc129355116"/>
       <w:r>
         <w:rPr>
           <w:noProof/>
@@ -4579,7 +4714,7 @@
         </w:rPr>
         <w:t>Descargar Solicitud</w:t>
       </w:r>
-      <w:bookmarkEnd w:id="12"/>
+      <w:bookmarkEnd w:id="16"/>
       <w:r>
         <w:rPr>
           <w:noProof/>
@@ -4632,7 +4767,7 @@
                     <pic:cNvPicPr/>
                   </pic:nvPicPr>
                   <pic:blipFill>
-                    <a:blip r:embed="rId16" cstate="print">
+                    <a:blip r:embed="rId18" cstate="print">
                       <a:extLst>
                         <a:ext uri="{28A0092B-C50C-407E-A947-70E740481C1C}">
                           <a14:useLocalDpi xmlns:a14="http://schemas.microsoft.com/office/drawing/2010/main" val="0"/>
@@ -4770,7 +4905,7 @@
                     <pic:cNvPicPr/>
                   </pic:nvPicPr>
                   <pic:blipFill>
-                    <a:blip r:embed="rId17"/>
+                    <a:blip r:embed="rId19"/>
                     <a:stretch>
                       <a:fillRect/>
                     </a:stretch>
@@ -5027,14 +5162,14 @@
         <w:lastRenderedPageBreak/>
         <w:t xml:space="preserve"> </w:t>
       </w:r>
-      <w:bookmarkStart w:id="13" w:name="_Toc129355117"/>
+      <w:bookmarkStart w:id="17" w:name="_Toc129355117"/>
       <w:r>
         <w:t>E</w:t>
       </w:r>
       <w:r>
         <w:t>ditar usuarios y visualizar la plataforma.</w:t>
       </w:r>
-      <w:bookmarkEnd w:id="13"/>
+      <w:bookmarkEnd w:id="17"/>
       <w:r>
         <w:t xml:space="preserve"> </w:t>
       </w:r>
@@ -5160,7 +5295,7 @@
                     <pic:cNvPicPr/>
                   </pic:nvPicPr>
                   <pic:blipFill>
-                    <a:blip r:embed="rId18">
+                    <a:blip r:embed="rId20">
                       <a:extLst>
                         <a:ext uri="{28A0092B-C50C-407E-A947-70E740481C1C}">
                           <a14:useLocalDpi xmlns:a14="http://schemas.microsoft.com/office/drawing/2010/main" val="0"/>
@@ -5472,7 +5607,7 @@
                     <pic:cNvPicPr/>
                   </pic:nvPicPr>
                   <pic:blipFill>
-                    <a:blip r:embed="rId19"/>
+                    <a:blip r:embed="rId21"/>
                     <a:stretch>
                       <a:fillRect/>
                     </a:stretch>
@@ -5535,7 +5670,33 @@
           <w:sz w:val="24"/>
           <w:szCs w:val="24"/>
         </w:rPr>
-        <w:t xml:space="preserve"> También tiene dos opciones más eliminar usuario y cancelar. </w:t>
+        <w:t xml:space="preserve"> También tiene dos opciones más eliminar usuario y </w:t>
+      </w:r>
+      <w:commentRangeStart w:id="18"/>
+      <w:r>
+        <w:rPr>
+          <w:rFonts w:ascii="Arial" w:eastAsia="Arial" w:hAnsi="Arial" w:cs="Arial"/>
+          <w:b/>
+          <w:sz w:val="24"/>
+          <w:szCs w:val="24"/>
+        </w:rPr>
+        <w:t>cancelar</w:t>
+      </w:r>
+      <w:commentRangeEnd w:id="18"/>
+      <w:r>
+        <w:rPr>
+          <w:rStyle w:val="Refdecomentario"/>
+        </w:rPr>
+        <w:commentReference w:id="18"/>
+      </w:r>
+      <w:r>
+        <w:rPr>
+          <w:rFonts w:ascii="Arial" w:eastAsia="Arial" w:hAnsi="Arial" w:cs="Arial"/>
+          <w:b/>
+          <w:sz w:val="24"/>
+          <w:szCs w:val="24"/>
+        </w:rPr>
+        <w:t xml:space="preserve">. </w:t>
       </w:r>
     </w:p>
     <w:p>
@@ -5586,7 +5747,7 @@
                     <pic:cNvPicPr/>
                   </pic:nvPicPr>
                   <pic:blipFill>
-                    <a:blip r:embed="rId20">
+                    <a:blip r:embed="rId22">
                       <a:extLst>
                         <a:ext uri="{28A0092B-C50C-407E-A947-70E740481C1C}">
                           <a14:useLocalDpi xmlns:a14="http://schemas.microsoft.com/office/drawing/2010/main" val="0"/>
@@ -5715,7 +5876,7 @@
                     <pic:cNvPicPr/>
                   </pic:nvPicPr>
                   <pic:blipFill>
-                    <a:blip r:embed="rId21"/>
+                    <a:blip r:embed="rId23"/>
                     <a:stretch>
                       <a:fillRect/>
                     </a:stretch>
@@ -5933,10 +6094,10 @@
           <w:szCs w:val="24"/>
         </w:rPr>
         <w:object w:dxaOrig="6034" w:dyaOrig="3253" w14:anchorId="56FBD600">
-          <v:rect id="rectole0000000023" o:spid="_x0000_i1038" style="width:432.85pt;height:253.65pt" o:ole="" o:preferrelative="t" stroked="f">
-            <v:imagedata r:id="rId22" o:title=""/>
+          <v:rect id="rectole0000000023" o:spid="_x0000_i1025" style="width:433.05pt;height:253.6pt" o:ole="" o:preferrelative="t" stroked="f">
+            <v:imagedata r:id="rId24" o:title=""/>
           </v:rect>
-          <o:OLEObject Type="Embed" ProgID="StaticMetafile" ShapeID="rectole0000000023" DrawAspect="Content" ObjectID="_1748932691" r:id="rId23"/>
+          <o:OLEObject Type="Embed" ProgID="StaticMetafile" ShapeID="rectole0000000023" DrawAspect="Content" ObjectID="_1750587168" r:id="rId25"/>
         </w:object>
       </w:r>
     </w:p>
@@ -6131,7 +6292,7 @@
                     <pic:cNvPicPr/>
                   </pic:nvPicPr>
                   <pic:blipFill>
-                    <a:blip r:embed="rId24"/>
+                    <a:blip r:embed="rId26"/>
                     <a:stretch>
                       <a:fillRect/>
                     </a:stretch>
@@ -6199,6 +6360,32 @@
           <w:szCs w:val="24"/>
         </w:rPr>
       </w:pPr>
+      <w:commentRangeStart w:id="19"/>
+      <w:r>
+        <w:rPr>
+          <w:rFonts w:ascii="Arial" w:eastAsia="Arial" w:hAnsi="Arial" w:cs="Arial"/>
+          <w:b/>
+          <w:sz w:val="24"/>
+          <w:szCs w:val="24"/>
+        </w:rPr>
+        <w:t>Nota</w:t>
+      </w:r>
+      <w:commentRangeEnd w:id="19"/>
+      <w:r>
+        <w:rPr>
+          <w:rStyle w:val="Refdecomentario"/>
+        </w:rPr>
+        <w:commentReference w:id="19"/>
+      </w:r>
+      <w:r>
+        <w:rPr>
+          <w:rFonts w:ascii="Arial" w:eastAsia="Arial" w:hAnsi="Arial" w:cs="Arial"/>
+          <w:b/>
+          <w:sz w:val="24"/>
+          <w:szCs w:val="24"/>
+        </w:rPr>
+        <w:t xml:space="preserve">: </w:t>
+      </w:r>
     </w:p>
     <w:p>
       <w:pPr>
@@ -6266,12 +6453,10 @@
           <w:sz w:val="24"/>
         </w:rPr>
       </w:pPr>
-      <w:bookmarkStart w:id="14" w:name="_GoBack"/>
-      <w:bookmarkEnd w:id="14"/>
     </w:p>
     <w:sectPr>
-      <w:headerReference w:type="default" r:id="rId25"/>
-      <w:footerReference w:type="default" r:id="rId26"/>
+      <w:headerReference w:type="default" r:id="rId27"/>
+      <w:footerReference w:type="default" r:id="rId28"/>
       <w:pgSz w:w="12240" w:h="15840" w:code="1"/>
       <w:pgMar w:top="1417" w:right="1701" w:bottom="1417" w:left="1701" w:header="708" w:footer="708" w:gutter="0"/>
       <w:cols w:space="708"/>
@@ -6280,6 +6465,120 @@
     </w:sectPr>
   </w:body>
 </w:document>
+</file>
+
+<file path=word/comments.xml><?xml version="1.0" encoding="utf-8"?>
+<w:comments xmlns:wpc="http://schemas.microsoft.com/office/word/2010/wordprocessingCanvas" xmlns:cx="http://schemas.microsoft.com/office/drawing/2014/chartex" xmlns:cx1="http://schemas.microsoft.com/office/drawing/2015/9/8/chartex" xmlns:mc="http://schemas.openxmlformats.org/markup-compatibility/2006" xmlns:o="urn:schemas-microsoft-com:office:office" xmlns:r="http://schemas.openxmlformats.org/officeDocument/2006/relationships" xmlns:m="http://schemas.openxmlformats.org/officeDocument/2006/math" xmlns:v="urn:schemas-microsoft-com:vml" xmlns:wp14="http://schemas.microsoft.com/office/word/2010/wordprocessingDrawing" xmlns:wp="http://schemas.openxmlformats.org/drawingml/2006/wordprocessingDrawing" xmlns:w10="urn:schemas-microsoft-com:office:word" xmlns:w="http://schemas.openxmlformats.org/wordprocessingml/2006/main" xmlns:w14="http://schemas.microsoft.com/office/word/2010/wordml" xmlns:w15="http://schemas.microsoft.com/office/word/2012/wordml" xmlns:w16se="http://schemas.microsoft.com/office/word/2015/wordml/symex" xmlns:wpg="http://schemas.microsoft.com/office/word/2010/wordprocessingGroup" xmlns:wpi="http://schemas.microsoft.com/office/word/2010/wordprocessingInk" xmlns:wne="http://schemas.microsoft.com/office/word/2006/wordml" xmlns:wps="http://schemas.microsoft.com/office/word/2010/wordprocessingShape" mc:Ignorable="w14 w15 w16se wp14">
+  <w:comment w:id="6" w:author="Juanita Reyes" w:date="2023-07-11T11:31:00Z" w:initials="J">
+    <w:p>
+      <w:pPr>
+        <w:pStyle w:val="Textocomentario"/>
+      </w:pPr>
+      <w:r>
+        <w:rPr>
+          <w:rStyle w:val="Refdecomentario"/>
+        </w:rPr>
+        <w:annotationRef/>
+      </w:r>
+      <w:r>
+        <w:t xml:space="preserve">Omitir </w:t>
+      </w:r>
+    </w:p>
+  </w:comment>
+  <w:comment w:id="10" w:author="Juanita Reyes" w:date="2023-07-11T11:31:00Z" w:initials="J">
+    <w:p>
+      <w:pPr>
+        <w:pStyle w:val="Textocomentario"/>
+      </w:pPr>
+      <w:r>
+        <w:rPr>
+          <w:rStyle w:val="Refdecomentario"/>
+        </w:rPr>
+        <w:annotationRef/>
+      </w:r>
+      <w:r>
+        <w:t xml:space="preserve">Omitir </w:t>
+      </w:r>
+    </w:p>
+  </w:comment>
+  <w:comment w:id="14" w:author="Iris Lechuga" w:date="2023-07-11T11:38:00Z" w:initials="J">
+    <w:p>
+      <w:pPr>
+        <w:pStyle w:val="Textocomentario"/>
+      </w:pPr>
+      <w:r>
+        <w:rPr>
+          <w:rStyle w:val="Refdecomentario"/>
+        </w:rPr>
+        <w:annotationRef/>
+      </w:r>
+      <w:r>
+        <w:t>Actualizar capturas al usar efecto de difuminar para en la información de los usuarios</w:t>
+      </w:r>
+    </w:p>
+  </w:comment>
+  <w:comment w:id="15" w:author="Iris Lechuga" w:date="2023-07-11T13:14:00Z" w:initials="J">
+    <w:p>
+      <w:pPr>
+        <w:pStyle w:val="Textocomentario"/>
+      </w:pPr>
+      <w:r>
+        <w:rPr>
+          <w:rStyle w:val="Refdecomentario"/>
+        </w:rPr>
+        <w:annotationRef/>
+      </w:r>
+      <w:r>
+        <w:t xml:space="preserve">Actualizar Captura de Registro de Usuarios </w:t>
+      </w:r>
+    </w:p>
+  </w:comment>
+  <w:comment w:id="18" w:author="Iris Lechuga" w:date="2023-07-11T13:16:00Z" w:initials="J">
+    <w:p>
+      <w:pPr>
+        <w:pStyle w:val="Textocomentario"/>
+      </w:pPr>
+      <w:r>
+        <w:rPr>
+          <w:rStyle w:val="Refdecomentario"/>
+        </w:rPr>
+        <w:annotationRef/>
+      </w:r>
+      <w:r>
+        <w:t xml:space="preserve">Actualizar botones y las imágenes de captura de pantalla </w:t>
+      </w:r>
+    </w:p>
+  </w:comment>
+  <w:comment w:id="19" w:author="Iris Lechuga" w:date="2023-07-11T13:20:00Z" w:initials="J">
+    <w:p>
+      <w:pPr>
+        <w:pStyle w:val="Textocomentario"/>
+      </w:pPr>
+      <w:r>
+        <w:rPr>
+          <w:rStyle w:val="Refdecomentario"/>
+        </w:rPr>
+        <w:annotationRef/>
+      </w:r>
+      <w:r>
+        <w:t xml:space="preserve">Una vez que se finaliza el registro del usuario se verá reflejado también en la opción solicitudes para aceptar o rechazar la solicitud </w:t>
+      </w:r>
+      <w:bookmarkStart w:id="20" w:name="_GoBack"/>
+      <w:bookmarkEnd w:id="20"/>
+    </w:p>
+  </w:comment>
+</w:comments>
+</file>
+
+<file path=word/commentsExtended.xml><?xml version="1.0" encoding="utf-8"?>
+<w15:commentsEx xmlns:wpc="http://schemas.microsoft.com/office/word/2010/wordprocessingCanvas" xmlns:cx="http://schemas.microsoft.com/office/drawing/2014/chartex" xmlns:cx1="http://schemas.microsoft.com/office/drawing/2015/9/8/chartex" xmlns:mc="http://schemas.openxmlformats.org/markup-compatibility/2006" xmlns:o="urn:schemas-microsoft-com:office:office" xmlns:r="http://schemas.openxmlformats.org/officeDocument/2006/relationships" xmlns:m="http://schemas.openxmlformats.org/officeDocument/2006/math" xmlns:v="urn:schemas-microsoft-com:vml" xmlns:wp14="http://schemas.microsoft.com/office/word/2010/wordprocessingDrawing" xmlns:wp="http://schemas.openxmlformats.org/drawingml/2006/wordprocessingDrawing" xmlns:w10="urn:schemas-microsoft-com:office:word" xmlns:w="http://schemas.openxmlformats.org/wordprocessingml/2006/main" xmlns:w14="http://schemas.microsoft.com/office/word/2010/wordml" xmlns:w15="http://schemas.microsoft.com/office/word/2012/wordml" xmlns:w16se="http://schemas.microsoft.com/office/word/2015/wordml/symex" xmlns:wpg="http://schemas.microsoft.com/office/word/2010/wordprocessingGroup" xmlns:wpi="http://schemas.microsoft.com/office/word/2010/wordprocessingInk" xmlns:wne="http://schemas.microsoft.com/office/word/2006/wordml" xmlns:wps="http://schemas.microsoft.com/office/word/2010/wordprocessingShape" mc:Ignorable="w14 w15 w16se wp14">
+  <w15:commentEx w15:paraId="4CAC537A" w15:done="0"/>
+  <w15:commentEx w15:paraId="3485BD55" w15:done="0"/>
+  <w15:commentEx w15:paraId="56FA4C3C" w15:done="0"/>
+  <w15:commentEx w15:paraId="72D6C0C3" w15:done="0"/>
+  <w15:commentEx w15:paraId="518B46BB" w15:done="0"/>
+  <w15:commentEx w15:paraId="06F9AD60" w15:done="0"/>
+</w15:commentsEx>
 </file>
 
 <file path=word/endnotes.xml><?xml version="1.0" encoding="utf-8"?>
@@ -6571,7 +6870,7 @@
                 <w:noProof/>
                 <w:color w:val="FFFFFF" w:themeColor="background1"/>
               </w:rPr>
-              <w:t>10</w:t>
+              <w:t>9</w:t>
             </w:r>
             <w:r>
               <w:rPr>
@@ -8093,6 +8392,17 @@
     <w:abstractNumId w:val="3"/>
   </w:num>
 </w:numbering>
+</file>
+
+<file path=word/people.xml><?xml version="1.0" encoding="utf-8"?>
+<w15:people xmlns:wpc="http://schemas.microsoft.com/office/word/2010/wordprocessingCanvas" xmlns:cx="http://schemas.microsoft.com/office/drawing/2014/chartex" xmlns:cx1="http://schemas.microsoft.com/office/drawing/2015/9/8/chartex" xmlns:mc="http://schemas.openxmlformats.org/markup-compatibility/2006" xmlns:o="urn:schemas-microsoft-com:office:office" xmlns:r="http://schemas.openxmlformats.org/officeDocument/2006/relationships" xmlns:m="http://schemas.openxmlformats.org/officeDocument/2006/math" xmlns:v="urn:schemas-microsoft-com:vml" xmlns:wp14="http://schemas.microsoft.com/office/word/2010/wordprocessingDrawing" xmlns:wp="http://schemas.openxmlformats.org/drawingml/2006/wordprocessingDrawing" xmlns:w10="urn:schemas-microsoft-com:office:word" xmlns:w="http://schemas.openxmlformats.org/wordprocessingml/2006/main" xmlns:w14="http://schemas.microsoft.com/office/word/2010/wordml" xmlns:w15="http://schemas.microsoft.com/office/word/2012/wordml" xmlns:w16se="http://schemas.microsoft.com/office/word/2015/wordml/symex" xmlns:wpg="http://schemas.microsoft.com/office/word/2010/wordprocessingGroup" xmlns:wpi="http://schemas.microsoft.com/office/word/2010/wordprocessingInk" xmlns:wne="http://schemas.microsoft.com/office/word/2006/wordml" xmlns:wps="http://schemas.microsoft.com/office/word/2010/wordprocessingShape" mc:Ignorable="w14 w15 w16se wp14">
+  <w15:person w15:author="Juanita Reyes">
+    <w15:presenceInfo w15:providerId="Windows Live" w15:userId="4937f096d36e0476"/>
+  </w15:person>
+  <w15:person w15:author="Iris Lechuga">
+    <w15:presenceInfo w15:providerId="Windows Live" w15:userId="4937f096d36e0476"/>
+  </w15:person>
+</w15:people>
 </file>
 
 <file path=word/styles.xml><?xml version="1.0" encoding="utf-8"?>
@@ -9116,7 +9426,7 @@
 </file>
 
 <file path=customXml/itemProps1.xml><?xml version="1.0" encoding="utf-8"?>
-<ds:datastoreItem xmlns:ds="http://schemas.openxmlformats.org/officeDocument/2006/customXml" ds:itemID="{FF1DAB57-6955-4282-A917-AADAABE70FD6}">
+<ds:datastoreItem xmlns:ds="http://schemas.openxmlformats.org/officeDocument/2006/customXml" ds:itemID="{3ACD5F90-FC41-45CA-B7B4-71076C41FF6E}">
   <ds:schemaRefs>
     <ds:schemaRef ds:uri="http://schemas.openxmlformats.org/officeDocument/2006/bibliography"/>
   </ds:schemaRefs>

</xml_diff>

<commit_message>
Guia de usuarios paua
Revisión y observaciones de guía de usuarios paua
</commit_message>
<xml_diff>
--- a/PAUA/GUIAS RÁPIDAS/V2/USUARIOS.docx
+++ b/PAUA/GUIAS RÁPIDAS/V2/USUARIOS.docx
@@ -1,6 +1,6 @@
 
 <file path=word/document.xml><?xml version="1.0" encoding="utf-8"?>
-<w:document xmlns:wpc="http://schemas.microsoft.com/office/word/2010/wordprocessingCanvas" xmlns:cx="http://schemas.microsoft.com/office/drawing/2014/chartex" xmlns:cx1="http://schemas.microsoft.com/office/drawing/2015/9/8/chartex" xmlns:mc="http://schemas.openxmlformats.org/markup-compatibility/2006" xmlns:o="urn:schemas-microsoft-com:office:office" xmlns:r="http://schemas.openxmlformats.org/officeDocument/2006/relationships" xmlns:m="http://schemas.openxmlformats.org/officeDocument/2006/math" xmlns:v="urn:schemas-microsoft-com:vml" xmlns:wp14="http://schemas.microsoft.com/office/word/2010/wordprocessingDrawing" xmlns:wp="http://schemas.openxmlformats.org/drawingml/2006/wordprocessingDrawing" xmlns:w10="urn:schemas-microsoft-com:office:word" xmlns:w="http://schemas.openxmlformats.org/wordprocessingml/2006/main" xmlns:w14="http://schemas.microsoft.com/office/word/2010/wordml" xmlns:w15="http://schemas.microsoft.com/office/word/2012/wordml" xmlns:w16se="http://schemas.microsoft.com/office/word/2015/wordml/symex" xmlns:wpg="http://schemas.microsoft.com/office/word/2010/wordprocessingGroup" xmlns:wpi="http://schemas.microsoft.com/office/word/2010/wordprocessingInk" xmlns:wne="http://schemas.microsoft.com/office/word/2006/wordml" xmlns:wps="http://schemas.microsoft.com/office/word/2010/wordprocessingShape" mc:Ignorable="w14 w15 w16se wp14">
+<w:document xmlns:wpc="http://schemas.microsoft.com/office/word/2010/wordprocessingCanvas" xmlns:cx="http://schemas.microsoft.com/office/drawing/2014/chartex" xmlns:mc="http://schemas.openxmlformats.org/markup-compatibility/2006" xmlns:o="urn:schemas-microsoft-com:office:office" xmlns:r="http://schemas.openxmlformats.org/officeDocument/2006/relationships" xmlns:m="http://schemas.openxmlformats.org/officeDocument/2006/math" xmlns:v="urn:schemas-microsoft-com:vml" xmlns:wp14="http://schemas.microsoft.com/office/word/2010/wordprocessingDrawing" xmlns:wp="http://schemas.openxmlformats.org/drawingml/2006/wordprocessingDrawing" xmlns:w10="urn:schemas-microsoft-com:office:word" xmlns:w="http://schemas.openxmlformats.org/wordprocessingml/2006/main" xmlns:w14="http://schemas.microsoft.com/office/word/2010/wordml" xmlns:w15="http://schemas.microsoft.com/office/word/2012/wordml" xmlns:w16se="http://schemas.microsoft.com/office/word/2015/wordml/symex" xmlns:wpg="http://schemas.microsoft.com/office/word/2010/wordprocessingGroup" xmlns:wpi="http://schemas.microsoft.com/office/word/2010/wordprocessingInk" xmlns:wne="http://schemas.microsoft.com/office/word/2006/wordml" xmlns:wps="http://schemas.microsoft.com/office/word/2010/wordprocessingShape" mc:Ignorable="w14 w15 w16se wp14">
   <w:body>
     <w:p>
       <w:pPr>
@@ -22,7 +22,7 @@
         <w:rPr>
           <w:rFonts w:ascii="Arial" w:hAnsi="Arial" w:cs="Arial"/>
           <w:noProof/>
-          <w:lang w:val="es-MX" w:eastAsia="es-MX"/>
+          <w:lang w:val="en-US"/>
         </w:rPr>
         <mc:AlternateContent>
           <mc:Choice Requires="wps">
@@ -100,7 +100,7 @@
               </wp:anchor>
             </w:drawing>
           </mc:Choice>
-          <mc:Fallback>
+          <mc:Fallback xmlns:cx1="http://schemas.microsoft.com/office/drawing/2015/9/8/chartex">
             <w:pict>
               <v:rect w14:anchorId="06FFA84B" id="Rectángulo 3" o:spid="_x0000_s1026" style="position:absolute;margin-left:0;margin-top:-55.8pt;width:582.7pt;height:760.2pt;z-index:-251512832;visibility:visible;mso-wrap-style:square;mso-width-percent:0;mso-height-percent:0;mso-wrap-distance-left:9pt;mso-wrap-distance-top:0;mso-wrap-distance-right:9pt;mso-wrap-distance-bottom:0;mso-position-horizontal:left;mso-position-horizontal-relative:page;mso-position-vertical:absolute;mso-position-vertical-relative:text;mso-width-percent:0;mso-height-percent:0;mso-width-relative:margin;mso-height-relative:margin;v-text-anchor:middle" o:gfxdata="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" fillcolor="#f2f2f2" stroked="f" strokeweight="1pt">
                 <v:shadow on="t" type="perspective" color="black" opacity="7208f" offset="0,0" matrix="66847f,,,66847f"/>
@@ -140,7 +140,7 @@
       <w:r>
         <w:rPr>
           <w:noProof/>
-          <w:lang w:val="es-MX" w:eastAsia="es-MX"/>
+          <w:lang w:val="en-US"/>
         </w:rPr>
         <w:drawing>
           <wp:anchor distT="0" distB="0" distL="114300" distR="114300" simplePos="0" relativeHeight="251805696" behindDoc="0" locked="0" layoutInCell="1" allowOverlap="1" wp14:anchorId="6F593B06" wp14:editId="5DE133B4">
@@ -245,7 +245,7 @@
         <w:rPr>
           <w:rFonts w:ascii="Arial" w:hAnsi="Arial" w:cs="Arial"/>
           <w:noProof/>
-          <w:lang w:val="es-MX" w:eastAsia="es-MX"/>
+          <w:lang w:val="en-US"/>
         </w:rPr>
         <mc:AlternateContent>
           <mc:Choice Requires="wps">
@@ -346,7 +346,7 @@
               </wp:anchor>
             </w:drawing>
           </mc:Choice>
-          <mc:Fallback>
+          <mc:Fallback xmlns:cx1="http://schemas.microsoft.com/office/drawing/2015/9/8/chartex">
             <w:pict>
               <v:rect w14:anchorId="0D3F0B5B" id="Rectángulo 4" o:spid="_x0000_s1026" style="position:absolute;margin-left:21.35pt;margin-top:18.85pt;width:579.3pt;height:133.1pt;z-index:251894784;visibility:visible;mso-wrap-style:square;mso-width-percent:0;mso-height-percent:0;mso-wrap-distance-left:9pt;mso-wrap-distance-top:0;mso-wrap-distance-right:9pt;mso-wrap-distance-bottom:0;mso-position-horizontal:absolute;mso-position-horizontal-relative:page;mso-position-vertical:absolute;mso-position-vertical-relative:text;mso-width-percent:0;mso-height-percent:0;mso-width-relative:margin;mso-height-relative:margin;v-text-anchor:middle" o:gfxdata="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" fillcolor="#aaa [3030]" stroked="f">
                 <v:fill color2="#a3a3a3 [3174]" rotate="t" colors="0 #afafaf;.5 #a5a5a5;1 #929292" focus="100%" type="gradient">
@@ -558,7 +558,7 @@
         <w:rPr>
           <w:rFonts w:ascii="Arial" w:hAnsi="Arial" w:cs="Arial"/>
           <w:noProof/>
-          <w:lang w:val="es-MX" w:eastAsia="es-MX"/>
+          <w:lang w:val="en-US"/>
         </w:rPr>
         <w:drawing>
           <wp:anchor distT="0" distB="0" distL="114300" distR="114300" simplePos="0" relativeHeight="251804672" behindDoc="0" locked="0" layoutInCell="1" allowOverlap="1" wp14:anchorId="0B7E066F" wp14:editId="34EC54E8">
@@ -704,7 +704,7 @@
         <w:rPr>
           <w:rFonts w:ascii="Arial" w:hAnsi="Arial" w:cs="Arial"/>
           <w:noProof/>
-          <w:lang w:val="es-MX" w:eastAsia="es-MX"/>
+          <w:lang w:val="en-US"/>
         </w:rPr>
         <mc:AlternateContent>
           <mc:Choice Requires="wps">
@@ -790,7 +790,7 @@
               </wp:anchor>
             </w:drawing>
           </mc:Choice>
-          <mc:Fallback>
+          <mc:Fallback xmlns:cx1="http://schemas.microsoft.com/office/drawing/2015/9/8/chartex">
             <w:pict>
               <v:rect w14:anchorId="63962291" id="Rectángulo 23" o:spid="_x0000_s1027" style="position:absolute;margin-left:0;margin-top:2.05pt;width:533.9pt;height:21.05pt;z-index:251801600;visibility:visible;mso-wrap-style:square;mso-width-percent:0;mso-height-percent:0;mso-wrap-distance-left:9pt;mso-wrap-distance-top:0;mso-wrap-distance-right:9pt;mso-wrap-distance-bottom:0;mso-position-horizontal:center;mso-position-horizontal-relative:margin;mso-position-vertical:absolute;mso-position-vertical-relative:text;mso-width-percent:0;mso-height-percent:0;mso-width-relative:margin;mso-height-relative:margin;v-text-anchor:middle" o:gfxdata="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" fillcolor="#aaa [3030]" stroked="f">
                 <v:fill color2="#a3a3a3 [3174]" rotate="t" colors="0 #afafaf;.5 #a5a5a5;1 #929292" focus="100%" type="gradient">
@@ -1587,8 +1587,6 @@
           <w:sz w:val="24"/>
         </w:rPr>
       </w:pPr>
-      <w:bookmarkStart w:id="0" w:name="_GoBack"/>
-      <w:bookmarkEnd w:id="0"/>
     </w:p>
     <w:p>
       <w:pPr>
@@ -1611,7 +1609,7 @@
         <w:rPr>
           <w:rFonts w:ascii="Arial" w:hAnsi="Arial" w:cs="Arial"/>
           <w:noProof/>
-          <w:lang w:val="es-MX" w:eastAsia="es-MX"/>
+          <w:lang w:val="en-US"/>
         </w:rPr>
         <w:lastRenderedPageBreak/>
         <mc:AlternateContent>
@@ -1698,7 +1696,7 @@
               </wp:anchor>
             </w:drawing>
           </mc:Choice>
-          <mc:Fallback>
+          <mc:Fallback xmlns:cx1="http://schemas.microsoft.com/office/drawing/2015/9/8/chartex">
             <w:pict>
               <v:rect w14:anchorId="19E49FED" id="Rectángulo 15" o:spid="_x0000_s1028" style="position:absolute;margin-left:-38.85pt;margin-top:18.8pt;width:533.9pt;height:21.05pt;z-index:251782144;visibility:visible;mso-wrap-style:square;mso-width-percent:0;mso-height-percent:0;mso-wrap-distance-left:9pt;mso-wrap-distance-top:0;mso-wrap-distance-right:9pt;mso-wrap-distance-bottom:0;mso-position-horizontal:absolute;mso-position-horizontal-relative:margin;mso-position-vertical:absolute;mso-position-vertical-relative:text;mso-width-percent:0;mso-height-percent:0;mso-width-relative:margin;mso-height-relative:margin;v-text-anchor:middle" o:gfxdata="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" fillcolor="#aaa [3030]" stroked="f">
                 <v:fill color2="#a3a3a3 [3174]" rotate="t" colors="0 #afafaf;.5 #a5a5a5;1 #929292" focus="100%" type="gradient">
@@ -1766,7 +1764,7 @@
           <w:rFonts w:ascii="Arial" w:hAnsi="Arial" w:cs="Arial"/>
           <w:noProof/>
           <w:sz w:val="24"/>
-          <w:lang w:val="es-MX" w:eastAsia="es-MX"/>
+          <w:lang w:val="en-US"/>
         </w:rPr>
         <mc:AlternateContent>
           <mc:Choice Requires="wps">
@@ -1908,7 +1906,7 @@
               </wp:anchor>
             </w:drawing>
           </mc:Choice>
-          <mc:Fallback>
+          <mc:Fallback xmlns:cx1="http://schemas.microsoft.com/office/drawing/2015/9/8/chartex">
             <w:pict>
               <v:rect w14:anchorId="65862A9D" id="Rectángulo 17" o:spid="_x0000_s1029" style="position:absolute;margin-left:63.65pt;margin-top:21.25pt;width:346.4pt;height:89.3pt;z-index:251784192;visibility:visible;mso-wrap-style:square;mso-height-percent:0;mso-wrap-distance-left:9pt;mso-wrap-distance-top:0;mso-wrap-distance-right:9pt;mso-wrap-distance-bottom:0;mso-position-horizontal:absolute;mso-position-horizontal-relative:text;mso-position-vertical:absolute;mso-position-vertical-relative:text;mso-height-percent:0;mso-height-relative:margin;v-text-anchor:middle" o:gfxdata="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" fillcolor="white [3201]" strokecolor="#a5a5a5 [3206]" strokeweight="1pt">
                 <v:textbox>
@@ -2003,7 +2001,7 @@
           <w:rFonts w:ascii="Arial" w:hAnsi="Arial" w:cs="Arial"/>
           <w:noProof/>
           <w:sz w:val="24"/>
-          <w:lang w:val="es-MX" w:eastAsia="es-MX"/>
+          <w:lang w:val="en-US"/>
         </w:rPr>
         <mc:AlternateContent>
           <mc:Choice Requires="wps">
@@ -2090,7 +2088,7 @@
               </wp:anchor>
             </w:drawing>
           </mc:Choice>
-          <mc:Fallback>
+          <mc:Fallback xmlns:cx1="http://schemas.microsoft.com/office/drawing/2015/9/8/chartex">
             <w:pict>
               <v:rect w14:anchorId="77267B3C" id="Rectángulo 16" o:spid="_x0000_s1030" style="position:absolute;margin-left:63.7pt;margin-top:.4pt;width:347.05pt;height:20.4pt;z-index:251783168;visibility:visible;mso-wrap-style:square;mso-width-percent:0;mso-height-percent:0;mso-wrap-distance-left:9pt;mso-wrap-distance-top:0;mso-wrap-distance-right:9pt;mso-wrap-distance-bottom:0;mso-position-horizontal:absolute;mso-position-horizontal-relative:text;mso-position-vertical:absolute;mso-position-vertical-relative:text;mso-width-percent:0;mso-height-percent:0;mso-width-relative:margin;mso-height-relative:margin;v-text-anchor:middle" o:gfxdata="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" fillcolor="#c3c3c3 [2166]" strokecolor="#a5a5a5 [3206]" strokeweight=".5pt">
                 <v:fill color2="#b6b6b6 [2614]" rotate="t" colors="0 #d2d2d2;.5 #c8c8c8;1 silver" focus="100%" type="gradient">
@@ -2189,15 +2187,15 @@
           <w:b w:val="0"/>
         </w:rPr>
       </w:pPr>
-      <w:bookmarkStart w:id="1" w:name="_Toc123297018"/>
-      <w:bookmarkStart w:id="2" w:name="_Toc127778288"/>
-      <w:bookmarkStart w:id="3" w:name="_Toc142493303"/>
+      <w:bookmarkStart w:id="0" w:name="_Toc123297018"/>
+      <w:bookmarkStart w:id="1" w:name="_Toc127778288"/>
+      <w:bookmarkStart w:id="2" w:name="_Toc142493303"/>
       <w:r>
         <w:t>Objetivo</w:t>
       </w:r>
+      <w:bookmarkEnd w:id="0"/>
       <w:bookmarkEnd w:id="1"/>
       <w:bookmarkEnd w:id="2"/>
-      <w:bookmarkEnd w:id="3"/>
     </w:p>
     <w:p>
       <w:pPr>
@@ -2318,15 +2316,15 @@
           <w:b w:val="0"/>
         </w:rPr>
       </w:pPr>
-      <w:bookmarkStart w:id="4" w:name="_Toc123297019"/>
-      <w:bookmarkStart w:id="5" w:name="_Toc127778289"/>
-      <w:bookmarkStart w:id="6" w:name="_Toc142493304"/>
+      <w:bookmarkStart w:id="3" w:name="_Toc123297019"/>
+      <w:bookmarkStart w:id="4" w:name="_Toc127778289"/>
+      <w:bookmarkStart w:id="5" w:name="_Toc142493304"/>
       <w:r>
         <w:t>Alcance</w:t>
       </w:r>
+      <w:bookmarkEnd w:id="3"/>
       <w:bookmarkEnd w:id="4"/>
       <w:bookmarkEnd w:id="5"/>
-      <w:bookmarkEnd w:id="6"/>
       <w:r>
         <w:t xml:space="preserve"> </w:t>
       </w:r>
@@ -2404,15 +2402,15 @@
       <w:pPr>
         <w:pStyle w:val="Ttulo1"/>
       </w:pPr>
-      <w:bookmarkStart w:id="7" w:name="_Toc123297020"/>
-      <w:bookmarkStart w:id="8" w:name="_Toc127778290"/>
-      <w:bookmarkStart w:id="9" w:name="_Toc142493305"/>
+      <w:bookmarkStart w:id="6" w:name="_Toc123297020"/>
+      <w:bookmarkStart w:id="7" w:name="_Toc127778290"/>
+      <w:bookmarkStart w:id="8" w:name="_Toc142493305"/>
       <w:r>
         <w:t>Usuario</w:t>
       </w:r>
+      <w:bookmarkEnd w:id="6"/>
       <w:bookmarkEnd w:id="7"/>
       <w:bookmarkEnd w:id="8"/>
-      <w:bookmarkEnd w:id="9"/>
     </w:p>
     <w:p>
       <w:pPr>
@@ -2580,7 +2578,7 @@
         <w:rPr>
           <w:rFonts w:ascii="Arial" w:hAnsi="Arial" w:cs="Arial"/>
           <w:noProof/>
-          <w:lang w:val="es-MX" w:eastAsia="es-MX"/>
+          <w:lang w:val="en-US"/>
         </w:rPr>
         <mc:AlternateContent>
           <mc:Choice Requires="wps">
@@ -2666,7 +2664,7 @@
               </wp:anchor>
             </w:drawing>
           </mc:Choice>
-          <mc:Fallback>
+          <mc:Fallback xmlns:cx1="http://schemas.microsoft.com/office/drawing/2015/9/8/chartex">
             <w:pict>
               <v:rect w14:anchorId="71066FE7" id="Rectángulo 125" o:spid="_x0000_s1031" style="position:absolute;margin-left:-36.35pt;margin-top:3pt;width:533.9pt;height:21.05pt;z-index:251819008;visibility:visible;mso-wrap-style:square;mso-width-percent:0;mso-height-percent:0;mso-wrap-distance-left:9pt;mso-wrap-distance-top:0;mso-wrap-distance-right:9pt;mso-wrap-distance-bottom:0;mso-position-horizontal:absolute;mso-position-horizontal-relative:margin;mso-position-vertical:absolute;mso-position-vertical-relative:text;mso-width-percent:0;mso-height-percent:0;mso-width-relative:margin;mso-height-relative:margin;v-text-anchor:middle" o:gfxdata="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" fillcolor="#aaa [3030]" stroked="f">
                 <v:fill color2="#a3a3a3 [3174]" rotate="t" colors="0 #afafaf;.5 #a5a5a5;1 #929292" focus="100%" type="gradient">
@@ -2721,14 +2719,14 @@
           <w:rFonts w:eastAsia="Arial"/>
         </w:rPr>
       </w:pPr>
-      <w:bookmarkStart w:id="10" w:name="_Toc142493306"/>
+      <w:bookmarkStart w:id="9" w:name="_Toc142493306"/>
       <w:r>
         <w:rPr>
           <w:rFonts w:eastAsia="Arial"/>
         </w:rPr>
         <w:t>USUARIOS</w:t>
       </w:r>
-      <w:bookmarkEnd w:id="10"/>
+      <w:bookmarkEnd w:id="9"/>
     </w:p>
     <w:p>
       <w:pPr>
@@ -2936,7 +2934,7 @@
           <w:rFonts w:eastAsia="Arial"/>
         </w:rPr>
       </w:pPr>
-      <w:bookmarkStart w:id="11" w:name="_Toc142493307"/>
+      <w:bookmarkStart w:id="10" w:name="_Toc142493307"/>
       <w:r>
         <w:rPr>
           <w:rFonts w:eastAsia="Arial"/>
@@ -2944,7 +2942,7 @@
         <w:lastRenderedPageBreak/>
         <w:t>Componentes de la Pantalla</w:t>
       </w:r>
-      <w:bookmarkEnd w:id="11"/>
+      <w:bookmarkEnd w:id="10"/>
     </w:p>
     <w:p/>
     <w:p>
@@ -2952,14 +2950,12 @@
         <w:jc w:val="both"/>
         <w:rPr>
           <w:rFonts w:ascii="Arial" w:eastAsia="Arial" w:hAnsi="Arial" w:cs="Arial"/>
-          <w:b/>
           <w:sz w:val="24"/>
         </w:rPr>
       </w:pPr>
       <w:r>
         <w:rPr>
           <w:rFonts w:ascii="Arial" w:eastAsia="Arial" w:hAnsi="Arial" w:cs="Arial"/>
-          <w:b/>
           <w:sz w:val="24"/>
         </w:rPr>
         <w:t xml:space="preserve">Pantalla principal para todos los usuarios. A partir de esta pantalla se puede acceder a los diferentes componentes. </w:t>
@@ -2967,7 +2963,6 @@
     </w:p>
     <w:p>
       <w:pPr>
-        <w:ind w:left="-567"/>
         <w:jc w:val="center"/>
         <w:rPr>
           <w:rFonts w:ascii="Arial" w:eastAsia="Arial" w:hAnsi="Arial" w:cs="Arial"/>
@@ -2977,12 +2972,14 @@
       <w:r>
         <w:rPr>
           <w:rFonts w:ascii="Arial" w:eastAsia="Arial" w:hAnsi="Arial" w:cs="Arial"/>
-          <w:sz w:val="24"/>
+          <w:noProof/>
+          <w:sz w:val="24"/>
+          <w:lang w:val="en-US"/>
         </w:rPr>
         <w:drawing>
-          <wp:inline distT="0" distB="0" distL="0" distR="0" wp14:anchorId="7BA03A89" wp14:editId="386AAEEB">
-            <wp:extent cx="5902860" cy="2620154"/>
-            <wp:effectExtent l="152400" t="152400" r="365125" b="370840"/>
+          <wp:inline distT="0" distB="0" distL="0" distR="0" wp14:anchorId="7BA03A89" wp14:editId="5CCB9862">
+            <wp:extent cx="5428259" cy="2409488"/>
+            <wp:effectExtent l="152400" t="152400" r="363220" b="353060"/>
             <wp:docPr id="9" name="Imagen 9"/>
             <wp:cNvGraphicFramePr>
               <a:graphicFrameLocks xmlns:a="http://schemas.openxmlformats.org/drawingml/2006/main" noChangeAspect="1"/>
@@ -3003,7 +3000,7 @@
                   <pic:spPr>
                     <a:xfrm>
                       <a:off x="0" y="0"/>
-                      <a:ext cx="5909444" cy="2623076"/>
+                      <a:ext cx="5445901" cy="2417319"/>
                     </a:xfrm>
                     <a:prstGeom prst="rect">
                       <a:avLst/>
@@ -3117,7 +3114,7 @@
             <w:r>
               <w:rPr>
                 <w:noProof/>
-                <w:lang w:val="es-MX" w:eastAsia="es-MX"/>
+                <w:lang w:val="en-US"/>
               </w:rPr>
               <w:drawing>
                 <wp:inline distT="0" distB="0" distL="0" distR="0" wp14:anchorId="6132373B" wp14:editId="5E7DCD77">
@@ -3217,7 +3214,7 @@
             <w:r>
               <w:rPr>
                 <w:noProof/>
-                <w:lang w:val="es-MX" w:eastAsia="es-MX"/>
+                <w:lang w:val="en-US"/>
               </w:rPr>
               <w:drawing>
                 <wp:inline distT="0" distB="0" distL="0" distR="0" wp14:anchorId="1B4031D0" wp14:editId="08C3BB67">
@@ -3314,7 +3311,7 @@
             <w:r>
               <w:rPr>
                 <w:noProof/>
-                <w:lang w:val="es-MX" w:eastAsia="es-MX"/>
+                <w:lang w:val="en-US"/>
               </w:rPr>
               <w:drawing>
                 <wp:inline distT="0" distB="0" distL="0" distR="0" wp14:anchorId="57F912CB" wp14:editId="0952CE51">
@@ -3413,7 +3410,7 @@
             <w:r>
               <w:rPr>
                 <w:noProof/>
-                <w:lang w:val="es-MX" w:eastAsia="es-MX"/>
+                <w:lang w:val="en-US"/>
               </w:rPr>
               <w:drawing>
                 <wp:inline distT="0" distB="0" distL="0" distR="0" wp14:anchorId="48C1A15D" wp14:editId="47583F82">
@@ -3513,7 +3510,7 @@
             <w:r>
               <w:rPr>
                 <w:noProof/>
-                <w:lang w:val="es-MX" w:eastAsia="es-MX"/>
+                <w:lang w:val="en-US"/>
               </w:rPr>
               <w:drawing>
                 <wp:inline distT="0" distB="0" distL="0" distR="0" wp14:anchorId="1F892616" wp14:editId="6B86D4E2">
@@ -3594,12 +3591,14 @@
               <w:jc w:val="center"/>
               <w:rPr>
                 <w:noProof/>
+                <w:highlight w:val="yellow"/>
               </w:rPr>
             </w:pPr>
             <w:r>
               <w:rPr>
                 <w:noProof/>
-                <w:lang w:val="es-MX" w:eastAsia="es-MX"/>
+                <w:highlight w:val="yellow"/>
+                <w:lang w:val="en-US"/>
               </w:rPr>
               <w:drawing>
                 <wp:inline distT="0" distB="0" distL="0" distR="0" wp14:anchorId="2EA1D977" wp14:editId="12206B59">
@@ -3655,6 +3654,7 @@
               <w:rPr>
                 <w:rFonts w:ascii="Arial" w:hAnsi="Arial" w:cs="Arial"/>
                 <w:sz w:val="24"/>
+                <w:highlight w:val="yellow"/>
               </w:rPr>
               <w:t>Nuestra nombre de</w:t>
             </w:r>
@@ -3663,8 +3663,17 @@
                 <w:rFonts w:ascii="Arial" w:hAnsi="Arial" w:cs="Arial"/>
                 <w:b/>
                 <w:sz w:val="24"/>
-              </w:rPr>
-              <w:t xml:space="preserve"> usuario en sesión </w:t>
+                <w:highlight w:val="yellow"/>
+              </w:rPr>
+              <w:t xml:space="preserve"> usuario en sesión</w:t>
+            </w:r>
+            <w:r>
+              <w:rPr>
+                <w:rFonts w:ascii="Arial" w:hAnsi="Arial" w:cs="Arial"/>
+                <w:b/>
+                <w:sz w:val="24"/>
+              </w:rPr>
+              <w:t xml:space="preserve"> </w:t>
             </w:r>
           </w:p>
         </w:tc>
@@ -3684,30 +3693,24 @@
     <w:p>
       <w:pPr>
         <w:pStyle w:val="Ttulo1"/>
+        <w:jc w:val="center"/>
         <w:rPr>
           <w:rFonts w:eastAsia="Arial"/>
           <w:color w:val="1F3864"/>
         </w:rPr>
       </w:pPr>
-      <w:bookmarkStart w:id="12" w:name="_Toc142493308"/>
+      <w:bookmarkStart w:id="11" w:name="_Toc142493308"/>
       <w:r>
         <w:rPr>
           <w:rFonts w:eastAsia="Arial"/>
         </w:rPr>
         <w:lastRenderedPageBreak/>
-        <w:t>Pantalla principal de la Visualización y Gestión de Usuarios</w:t>
-      </w:r>
-      <w:bookmarkEnd w:id="12"/>
-      <w:r>
-        <w:rPr>
-          <w:rFonts w:eastAsia="Arial"/>
-        </w:rPr>
-        <w:t xml:space="preserve"> </w:t>
-      </w:r>
-    </w:p>
-    <w:p>
-      <w:pPr>
-        <w:ind w:left="-567"/>
+        <w:t>Pantalla principal de Visualización y Gestión de Usuarios</w:t>
+      </w:r>
+      <w:bookmarkEnd w:id="11"/>
+    </w:p>
+    <w:p>
+      <w:pPr>
         <w:jc w:val="center"/>
         <w:rPr>
           <w:rFonts w:ascii="Calibri" w:eastAsia="Calibri" w:hAnsi="Calibri" w:cs="Calibri"/>
@@ -3716,12 +3719,14 @@
       <w:r>
         <w:rPr>
           <w:rFonts w:ascii="Arial" w:eastAsia="Arial" w:hAnsi="Arial" w:cs="Arial"/>
-          <w:sz w:val="24"/>
+          <w:noProof/>
+          <w:sz w:val="24"/>
+          <w:lang w:val="en-US"/>
         </w:rPr>
         <w:drawing>
-          <wp:inline distT="0" distB="0" distL="0" distR="0" wp14:anchorId="193BFF58" wp14:editId="1C553FC3">
-            <wp:extent cx="6138250" cy="2724736"/>
-            <wp:effectExtent l="152400" t="152400" r="358140" b="361950"/>
+          <wp:inline distT="0" distB="0" distL="0" distR="0" wp14:anchorId="193BFF58" wp14:editId="13914068">
+            <wp:extent cx="5280264" cy="2343881"/>
+            <wp:effectExtent l="152400" t="152400" r="358775" b="361315"/>
             <wp:docPr id="12" name="Imagen 12"/>
             <wp:cNvGraphicFramePr>
               <a:graphicFrameLocks xmlns:a="http://schemas.openxmlformats.org/drawingml/2006/main" noChangeAspect="1"/>
@@ -3742,7 +3747,7 @@
                   <pic:spPr>
                     <a:xfrm>
                       <a:off x="0" y="0"/>
-                      <a:ext cx="6156472" cy="2732825"/>
+                      <a:ext cx="5308552" cy="2356438"/>
                     </a:xfrm>
                     <a:prstGeom prst="rect">
                       <a:avLst/>
@@ -3982,10 +3987,74 @@
               <w:t xml:space="preserve">Nombre o nombres de los usuarios </w:t>
             </w:r>
           </w:p>
+        </w:tc>
+      </w:tr>
+      <w:tr>
+        <w:trPr>
+          <w:trHeight w:val="1"/>
+        </w:trPr>
+        <w:tc>
+          <w:tcPr>
+            <w:tcW w:w="4359" w:type="dxa"/>
+            <w:tcBorders>
+              <w:top w:val="single" w:sz="4" w:space="0" w:color="000000"/>
+              <w:left w:val="single" w:sz="4" w:space="0" w:color="000000"/>
+              <w:bottom w:val="single" w:sz="4" w:space="0" w:color="000000"/>
+              <w:right w:val="single" w:sz="4" w:space="0" w:color="000000"/>
+            </w:tcBorders>
+            <w:shd w:val="clear" w:color="000000" w:fill="FFFFFF"/>
+            <w:tcMar>
+              <w:left w:w="108" w:type="dxa"/>
+              <w:right w:w="108" w:type="dxa"/>
+            </w:tcMar>
+          </w:tcPr>
+          <w:p>
+            <w:pPr>
+              <w:tabs>
+                <w:tab w:val="left" w:pos="1494"/>
+              </w:tabs>
+              <w:spacing w:after="0" w:line="276" w:lineRule="auto"/>
+            </w:pPr>
+            <w:r>
+              <w:rPr>
+                <w:rFonts w:ascii="Arial" w:eastAsia="Arial" w:hAnsi="Arial" w:cs="Arial"/>
+                <w:b/>
+                <w:sz w:val="24"/>
+              </w:rPr>
+              <w:t xml:space="preserve">Apellido Paterno </w:t>
+            </w:r>
+          </w:p>
+        </w:tc>
+        <w:tc>
+          <w:tcPr>
+            <w:tcW w:w="4361" w:type="dxa"/>
+            <w:tcBorders>
+              <w:top w:val="single" w:sz="4" w:space="0" w:color="000000"/>
+              <w:left w:val="single" w:sz="4" w:space="0" w:color="000000"/>
+              <w:bottom w:val="single" w:sz="4" w:space="0" w:color="000000"/>
+              <w:right w:val="single" w:sz="4" w:space="0" w:color="000000"/>
+            </w:tcBorders>
+            <w:shd w:val="clear" w:color="000000" w:fill="FFFFFF"/>
+            <w:tcMar>
+              <w:left w:w="108" w:type="dxa"/>
+              <w:right w:w="108" w:type="dxa"/>
+            </w:tcMar>
+          </w:tcPr>
           <w:p>
             <w:pPr>
               <w:spacing w:after="0" w:line="240" w:lineRule="auto"/>
+              <w:rPr>
+                <w:rFonts w:ascii="Arial" w:eastAsia="Arial" w:hAnsi="Arial" w:cs="Arial"/>
+                <w:sz w:val="24"/>
+              </w:rPr>
             </w:pPr>
+            <w:r>
+              <w:rPr>
+                <w:rFonts w:ascii="Arial" w:eastAsia="Arial" w:hAnsi="Arial" w:cs="Arial"/>
+                <w:sz w:val="24"/>
+              </w:rPr>
+              <w:t xml:space="preserve">Apellido paterno del usuario </w:t>
+            </w:r>
           </w:p>
         </w:tc>
       </w:tr>
@@ -4021,7 +4090,7 @@
                 <w:b/>
                 <w:sz w:val="24"/>
               </w:rPr>
-              <w:t xml:space="preserve">Apellido Paterno </w:t>
+              <w:t xml:space="preserve">Apellido Materno </w:t>
             </w:r>
           </w:p>
         </w:tc>
@@ -4043,23 +4112,14 @@
           <w:p>
             <w:pPr>
               <w:spacing w:after="0" w:line="240" w:lineRule="auto"/>
+            </w:pPr>
+            <w:r>
               <w:rPr>
                 <w:rFonts w:ascii="Arial" w:eastAsia="Arial" w:hAnsi="Arial" w:cs="Arial"/>
                 <w:sz w:val="24"/>
               </w:rPr>
-            </w:pPr>
-            <w:r>
-              <w:rPr>
-                <w:rFonts w:ascii="Arial" w:eastAsia="Arial" w:hAnsi="Arial" w:cs="Arial"/>
-                <w:sz w:val="24"/>
-              </w:rPr>
-              <w:t xml:space="preserve">Apellido paterno del usuario </w:t>
-            </w:r>
-          </w:p>
-          <w:p>
-            <w:pPr>
-              <w:spacing w:after="0" w:line="240" w:lineRule="auto"/>
-            </w:pPr>
+              <w:t xml:space="preserve">Apellido materno del usuario </w:t>
+            </w:r>
           </w:p>
         </w:tc>
       </w:tr>
@@ -4095,7 +4155,7 @@
                 <w:b/>
                 <w:sz w:val="24"/>
               </w:rPr>
-              <w:t xml:space="preserve">Apellido Materno </w:t>
+              <w:t xml:space="preserve">Nombre de Usuario </w:t>
             </w:r>
           </w:p>
         </w:tc>
@@ -4123,7 +4183,7 @@
                 <w:rFonts w:ascii="Arial" w:eastAsia="Arial" w:hAnsi="Arial" w:cs="Arial"/>
                 <w:sz w:val="24"/>
               </w:rPr>
-              <w:t xml:space="preserve">Apellido materno del usuario </w:t>
+              <w:t xml:space="preserve">Nombre de Usuario </w:t>
             </w:r>
           </w:p>
         </w:tc>
@@ -4160,7 +4220,7 @@
                 <w:b/>
                 <w:sz w:val="24"/>
               </w:rPr>
-              <w:t xml:space="preserve">Nombre de Usuario </w:t>
+              <w:t>Correo Electrónico</w:t>
             </w:r>
           </w:p>
         </w:tc>
@@ -4188,7 +4248,7 @@
                 <w:rFonts w:ascii="Arial" w:eastAsia="Arial" w:hAnsi="Arial" w:cs="Arial"/>
                 <w:sz w:val="24"/>
               </w:rPr>
-              <w:t xml:space="preserve">Nombre de Usuario </w:t>
+              <w:t xml:space="preserve">Correo electrónico </w:t>
             </w:r>
           </w:p>
         </w:tc>
@@ -4225,7 +4285,7 @@
                 <w:b/>
                 <w:sz w:val="24"/>
               </w:rPr>
-              <w:t>Correo Electrónico</w:t>
+              <w:t>Creador</w:t>
             </w:r>
           </w:p>
         </w:tc>
@@ -4253,7 +4313,7 @@
                 <w:rFonts w:ascii="Arial" w:eastAsia="Arial" w:hAnsi="Arial" w:cs="Arial"/>
                 <w:sz w:val="24"/>
               </w:rPr>
-              <w:t xml:space="preserve">Correo electrónico </w:t>
+              <w:t xml:space="preserve">Quien crea el usuario </w:t>
             </w:r>
           </w:p>
         </w:tc>
@@ -4290,7 +4350,15 @@
                 <w:b/>
                 <w:sz w:val="24"/>
               </w:rPr>
-              <w:t>Creador</w:t>
+              <w:t xml:space="preserve">Autorizado </w:t>
+            </w:r>
+            <w:r>
+              <w:rPr>
+                <w:rFonts w:ascii="Arial" w:eastAsia="Arial" w:hAnsi="Arial" w:cs="Arial"/>
+                <w:b/>
+                <w:sz w:val="24"/>
+              </w:rPr>
+              <w:t xml:space="preserve">por </w:t>
             </w:r>
           </w:p>
         </w:tc>
@@ -4318,7 +4386,7 @@
                 <w:rFonts w:ascii="Arial" w:eastAsia="Arial" w:hAnsi="Arial" w:cs="Arial"/>
                 <w:sz w:val="24"/>
               </w:rPr>
-              <w:t xml:space="preserve">Quien crea el usuario </w:t>
+              <w:t xml:space="preserve">Quien realizo la última actualización </w:t>
             </w:r>
           </w:p>
         </w:tc>
@@ -4348,22 +4416,19 @@
                 <w:tab w:val="left" w:pos="1494"/>
               </w:tabs>
               <w:spacing w:after="0" w:line="276" w:lineRule="auto"/>
-            </w:pPr>
-            <w:r>
               <w:rPr>
                 <w:rFonts w:ascii="Arial" w:eastAsia="Arial" w:hAnsi="Arial" w:cs="Arial"/>
                 <w:b/>
                 <w:sz w:val="24"/>
               </w:rPr>
-              <w:t xml:space="preserve">Autorizado </w:t>
-            </w:r>
+            </w:pPr>
             <w:r>
               <w:rPr>
                 <w:rFonts w:ascii="Arial" w:eastAsia="Arial" w:hAnsi="Arial" w:cs="Arial"/>
                 <w:b/>
                 <w:sz w:val="24"/>
               </w:rPr>
-              <w:t xml:space="preserve">por </w:t>
+              <w:t xml:space="preserve">Estatus </w:t>
             </w:r>
           </w:p>
         </w:tc>
@@ -4385,76 +4450,6 @@
           <w:p>
             <w:pPr>
               <w:spacing w:after="0" w:line="240" w:lineRule="auto"/>
-            </w:pPr>
-            <w:r>
-              <w:rPr>
-                <w:rFonts w:ascii="Arial" w:eastAsia="Arial" w:hAnsi="Arial" w:cs="Arial"/>
-                <w:sz w:val="24"/>
-              </w:rPr>
-              <w:t xml:space="preserve">Quien realizo la última actualización </w:t>
-            </w:r>
-          </w:p>
-        </w:tc>
-      </w:tr>
-      <w:tr>
-        <w:trPr>
-          <w:trHeight w:val="1"/>
-        </w:trPr>
-        <w:tc>
-          <w:tcPr>
-            <w:tcW w:w="4359" w:type="dxa"/>
-            <w:tcBorders>
-              <w:top w:val="single" w:sz="4" w:space="0" w:color="000000"/>
-              <w:left w:val="single" w:sz="4" w:space="0" w:color="000000"/>
-              <w:bottom w:val="single" w:sz="4" w:space="0" w:color="000000"/>
-              <w:right w:val="single" w:sz="4" w:space="0" w:color="000000"/>
-            </w:tcBorders>
-            <w:shd w:val="clear" w:color="000000" w:fill="FFFFFF"/>
-            <w:tcMar>
-              <w:left w:w="108" w:type="dxa"/>
-              <w:right w:w="108" w:type="dxa"/>
-            </w:tcMar>
-          </w:tcPr>
-          <w:p>
-            <w:pPr>
-              <w:tabs>
-                <w:tab w:val="left" w:pos="1494"/>
-              </w:tabs>
-              <w:spacing w:after="0" w:line="276" w:lineRule="auto"/>
-              <w:rPr>
-                <w:rFonts w:ascii="Arial" w:eastAsia="Arial" w:hAnsi="Arial" w:cs="Arial"/>
-                <w:b/>
-                <w:sz w:val="24"/>
-              </w:rPr>
-            </w:pPr>
-            <w:r>
-              <w:rPr>
-                <w:rFonts w:ascii="Arial" w:eastAsia="Arial" w:hAnsi="Arial" w:cs="Arial"/>
-                <w:b/>
-                <w:sz w:val="24"/>
-              </w:rPr>
-              <w:t xml:space="preserve">Estatus </w:t>
-            </w:r>
-          </w:p>
-        </w:tc>
-        <w:tc>
-          <w:tcPr>
-            <w:tcW w:w="4361" w:type="dxa"/>
-            <w:tcBorders>
-              <w:top w:val="single" w:sz="4" w:space="0" w:color="000000"/>
-              <w:left w:val="single" w:sz="4" w:space="0" w:color="000000"/>
-              <w:bottom w:val="single" w:sz="4" w:space="0" w:color="000000"/>
-              <w:right w:val="single" w:sz="4" w:space="0" w:color="000000"/>
-            </w:tcBorders>
-            <w:shd w:val="clear" w:color="000000" w:fill="FFFFFF"/>
-            <w:tcMar>
-              <w:left w:w="108" w:type="dxa"/>
-              <w:right w:w="108" w:type="dxa"/>
-            </w:tcMar>
-          </w:tcPr>
-          <w:p>
-            <w:pPr>
-              <w:spacing w:after="0" w:line="240" w:lineRule="auto"/>
               <w:rPr>
                 <w:rFonts w:ascii="Arial" w:eastAsia="Arial" w:hAnsi="Arial" w:cs="Arial"/>
                 <w:sz w:val="24"/>
@@ -4482,51 +4477,6 @@
     </w:p>
     <w:p>
       <w:pPr>
-        <w:ind w:left="-567"/>
-        <w:jc w:val="center"/>
-        <w:rPr>
-          <w:rFonts w:ascii="Calibri" w:eastAsia="Calibri" w:hAnsi="Calibri" w:cs="Calibri"/>
-        </w:rPr>
-      </w:pPr>
-    </w:p>
-    <w:p>
-      <w:pPr>
-        <w:ind w:left="-567"/>
-        <w:jc w:val="center"/>
-        <w:rPr>
-          <w:rFonts w:ascii="Calibri" w:eastAsia="Calibri" w:hAnsi="Calibri" w:cs="Calibri"/>
-        </w:rPr>
-      </w:pPr>
-    </w:p>
-    <w:p>
-      <w:pPr>
-        <w:ind w:left="-567"/>
-        <w:jc w:val="center"/>
-        <w:rPr>
-          <w:rFonts w:ascii="Calibri" w:eastAsia="Calibri" w:hAnsi="Calibri" w:cs="Calibri"/>
-        </w:rPr>
-      </w:pPr>
-    </w:p>
-    <w:p>
-      <w:pPr>
-        <w:ind w:left="-567"/>
-        <w:jc w:val="center"/>
-        <w:rPr>
-          <w:rFonts w:ascii="Calibri" w:eastAsia="Calibri" w:hAnsi="Calibri" w:cs="Calibri"/>
-        </w:rPr>
-      </w:pPr>
-    </w:p>
-    <w:p>
-      <w:pPr>
-        <w:ind w:left="-567"/>
-        <w:jc w:val="center"/>
-        <w:rPr>
-          <w:rFonts w:ascii="Calibri" w:eastAsia="Calibri" w:hAnsi="Calibri" w:cs="Calibri"/>
-        </w:rPr>
-      </w:pPr>
-    </w:p>
-    <w:p>
-      <w:pPr>
         <w:jc w:val="both"/>
         <w:rPr>
           <w:rFonts w:ascii="Arial" w:eastAsia="Arial" w:hAnsi="Arial" w:cs="Arial"/>
@@ -4540,7 +4490,6 @@
           <w:b/>
           <w:sz w:val="24"/>
         </w:rPr>
-        <w:lastRenderedPageBreak/>
         <w:t xml:space="preserve">Lista de botones de acción </w:t>
       </w:r>
     </w:p>
@@ -4670,10 +4619,10 @@
             </w:pPr>
             <w:r>
               <w:object w:dxaOrig="3456" w:dyaOrig="950" w14:anchorId="187DEBBC">
-                <v:rect id="rectole0000000011" o:spid="_x0000_i1026" style="width:172.5pt;height:47.05pt" o:ole="" o:preferrelative="t" stroked="f">
+                <v:rect id="rectole0000000011" o:spid="_x0000_i1025" style="width:172.3pt;height:47.05pt" o:ole="" o:preferrelative="t" stroked="f">
                   <v:imagedata r:id="rId17" o:title=""/>
                 </v:rect>
-                <o:OLEObject Type="Embed" ProgID="StaticMetafile" ShapeID="rectole0000000011" DrawAspect="Content" ObjectID="_1753106076" r:id="rId18"/>
+                <o:OLEObject Type="Embed" ProgID="StaticMetafile" ShapeID="rectole0000000011" DrawAspect="Content" ObjectID="_1753278155" r:id="rId18"/>
               </w:object>
             </w:r>
           </w:p>
@@ -4767,7 +4716,7 @@
             <w:r>
               <w:rPr>
                 <w:noProof/>
-                <w:lang w:val="es-MX" w:eastAsia="es-MX"/>
+                <w:lang w:val="en-US"/>
               </w:rPr>
               <w:drawing>
                 <wp:inline distT="0" distB="0" distL="0" distR="0" wp14:anchorId="6F2542E0" wp14:editId="61C052D2">
@@ -4880,7 +4829,7 @@
             <w:r>
               <w:rPr>
                 <w:noProof/>
-                <w:lang w:val="es-MX" w:eastAsia="es-MX"/>
+                <w:lang w:val="en-US"/>
               </w:rPr>
               <w:drawing>
                 <wp:inline distT="0" distB="0" distL="0" distR="0" wp14:anchorId="6A61EF66" wp14:editId="36EA8500">
@@ -4990,8 +4939,9 @@
             <w:r>
               <w:rPr>
                 <w:noProof/>
-                <w:lang w:val="es-MX" w:eastAsia="es-MX"/>
-              </w:rPr>
+                <w:lang w:val="en-US"/>
+              </w:rPr>
+              <w:lastRenderedPageBreak/>
               <w:drawing>
                 <wp:inline distT="0" distB="0" distL="0" distR="0" wp14:anchorId="3C832965" wp14:editId="1032C155">
                   <wp:extent cx="520995" cy="435935"/>
@@ -5099,10 +5049,10 @@
             </w:pPr>
             <w:r>
               <w:object w:dxaOrig="2044" w:dyaOrig="586" w14:anchorId="6D5665E7">
-                <v:rect id="rectole0000000017" o:spid="_x0000_i1027" style="width:101.95pt;height:29.25pt" o:ole="" o:preferrelative="t" stroked="f">
+                <v:rect id="rectole0000000017" o:spid="_x0000_i1026" style="width:101.95pt;height:29.15pt" o:ole="" o:preferrelative="t" stroked="f">
                   <v:imagedata r:id="rId21" o:title=""/>
                 </v:rect>
-                <o:OLEObject Type="Embed" ProgID="StaticMetafile" ShapeID="rectole0000000017" DrawAspect="Content" ObjectID="_1753106077" r:id="rId22"/>
+                <o:OLEObject Type="Embed" ProgID="StaticMetafile" ShapeID="rectole0000000017" DrawAspect="Content" ObjectID="_1753278156" r:id="rId22"/>
               </w:object>
             </w:r>
           </w:p>
@@ -5169,10 +5119,10 @@
             </w:pPr>
             <w:r>
               <w:object w:dxaOrig="1684" w:dyaOrig="561" w14:anchorId="26904BFA">
-                <v:rect id="rectole0000000018" o:spid="_x0000_i1028" style="width:93.4pt;height:29.95pt" o:ole="" o:preferrelative="t" stroked="f">
+                <v:rect id="rectole0000000018" o:spid="_x0000_i1027" style="width:93.25pt;height:29.95pt" o:ole="" o:preferrelative="t" stroked="f">
                   <v:imagedata r:id="rId23" o:title=""/>
                 </v:rect>
-                <o:OLEObject Type="Embed" ProgID="StaticMetafile" ShapeID="rectole0000000018" DrawAspect="Content" ObjectID="_1753106078" r:id="rId24"/>
+                <o:OLEObject Type="Embed" ProgID="StaticMetafile" ShapeID="rectole0000000018" DrawAspect="Content" ObjectID="_1753278157" r:id="rId24"/>
               </w:object>
             </w:r>
           </w:p>
@@ -5202,7 +5152,49 @@
                 <w:rFonts w:ascii="Arial" w:eastAsia="Arial" w:hAnsi="Arial" w:cs="Arial"/>
                 <w:sz w:val="24"/>
               </w:rPr>
-              <w:t>Permite filtrar los elementos de la tabla seleccionando que columna se desea filtrar y el valor</w:t>
+              <w:t>Permite filtrar los elementos de la tabla</w:t>
+            </w:r>
+            <w:r>
+              <w:rPr>
+                <w:rFonts w:ascii="Arial" w:eastAsia="Arial" w:hAnsi="Arial" w:cs="Arial"/>
+                <w:sz w:val="24"/>
+              </w:rPr>
+              <w:t>,</w:t>
+            </w:r>
+            <w:r>
+              <w:rPr>
+                <w:rFonts w:ascii="Arial" w:eastAsia="Arial" w:hAnsi="Arial" w:cs="Arial"/>
+                <w:sz w:val="24"/>
+              </w:rPr>
+              <w:t xml:space="preserve"> seleccionando </w:t>
+            </w:r>
+            <w:r>
+              <w:rPr>
+                <w:rFonts w:ascii="Arial" w:eastAsia="Arial" w:hAnsi="Arial" w:cs="Arial"/>
+                <w:sz w:val="24"/>
+              </w:rPr>
+              <w:t>la</w:t>
+            </w:r>
+            <w:r>
+              <w:rPr>
+                <w:rFonts w:ascii="Arial" w:eastAsia="Arial" w:hAnsi="Arial" w:cs="Arial"/>
+                <w:sz w:val="24"/>
+              </w:rPr>
+              <w:t xml:space="preserve"> columna</w:t>
+            </w:r>
+            <w:r>
+              <w:rPr>
+                <w:rFonts w:ascii="Arial" w:eastAsia="Arial" w:hAnsi="Arial" w:cs="Arial"/>
+                <w:sz w:val="24"/>
+              </w:rPr>
+              <w:t xml:space="preserve"> y</w:t>
+            </w:r>
+            <w:r>
+              <w:rPr>
+                <w:rFonts w:ascii="Arial" w:eastAsia="Arial" w:hAnsi="Arial" w:cs="Arial"/>
+                <w:sz w:val="24"/>
+              </w:rPr>
+              <w:t xml:space="preserve"> el valor</w:t>
             </w:r>
           </w:p>
         </w:tc>
@@ -5239,10 +5231,10 @@
             </w:pPr>
             <w:r>
               <w:object w:dxaOrig="2030" w:dyaOrig="490" w14:anchorId="08BF6F72">
-                <v:rect id="rectole0000000019" o:spid="_x0000_i1029" style="width:101.25pt;height:24.95pt" o:ole="" o:preferrelative="t" stroked="f">
+                <v:rect id="rectole0000000019" o:spid="_x0000_i1028" style="width:101.15pt;height:24.95pt" o:ole="" o:preferrelative="t" stroked="f">
                   <v:imagedata r:id="rId25" o:title=""/>
                 </v:rect>
-                <o:OLEObject Type="Embed" ProgID="StaticMetafile" ShapeID="rectole0000000019" DrawAspect="Content" ObjectID="_1753106079" r:id="rId26"/>
+                <o:OLEObject Type="Embed" ProgID="StaticMetafile" ShapeID="rectole0000000019" DrawAspect="Content" ObjectID="_1753278158" r:id="rId26"/>
               </w:object>
             </w:r>
           </w:p>
@@ -5272,7 +5264,14 @@
                 <w:rFonts w:ascii="Arial" w:eastAsia="Arial" w:hAnsi="Arial" w:cs="Arial"/>
                 <w:sz w:val="24"/>
               </w:rPr>
-              <w:t>cambia el tamaño del espacio entre registros</w:t>
+              <w:t>C</w:t>
+            </w:r>
+            <w:r>
+              <w:rPr>
+                <w:rFonts w:ascii="Arial" w:eastAsia="Arial" w:hAnsi="Arial" w:cs="Arial"/>
+                <w:sz w:val="24"/>
+              </w:rPr>
+              <w:t>ambia el tamaño del espacio entre registros</w:t>
             </w:r>
           </w:p>
         </w:tc>
@@ -5309,10 +5308,10 @@
             </w:pPr>
             <w:r>
               <w:object w:dxaOrig="1800" w:dyaOrig="497" w14:anchorId="33230FAD">
-                <v:rect id="rectole0000000020" o:spid="_x0000_i1030" style="width:104.1pt;height:29.25pt" o:ole="" o:preferrelative="t" stroked="f">
+                <v:rect id="rectole0000000020" o:spid="_x0000_i1029" style="width:104.05pt;height:29.15pt" o:ole="" o:preferrelative="t" stroked="f">
                   <v:imagedata r:id="rId27" o:title=""/>
                 </v:rect>
-                <o:OLEObject Type="Embed" ProgID="StaticMetafile" ShapeID="rectole0000000020" DrawAspect="Content" ObjectID="_1753106080" r:id="rId28"/>
+                <o:OLEObject Type="Embed" ProgID="StaticMetafile" ShapeID="rectole0000000020" DrawAspect="Content" ObjectID="_1753278159" r:id="rId28"/>
               </w:object>
             </w:r>
           </w:p>
@@ -5344,6 +5343,7 @@
               <w:rPr>
                 <w:rFonts w:ascii="Arial" w:eastAsia="Arial" w:hAnsi="Arial" w:cs="Arial"/>
                 <w:sz w:val="24"/>
+                <w:highlight w:val="yellow"/>
               </w:rPr>
               <w:t>Se puede descargar los registros</w:t>
             </w:r>
@@ -5351,6 +5351,7 @@
               <w:rPr>
                 <w:rFonts w:ascii="Arial" w:eastAsia="Arial" w:hAnsi="Arial" w:cs="Arial"/>
                 <w:sz w:val="24"/>
+                <w:highlight w:val="yellow"/>
               </w:rPr>
               <w:t xml:space="preserve"> utilizando el botón “Exportar”</w:t>
             </w:r>
@@ -5454,13 +5455,85 @@
     </w:p>
     <w:p>
       <w:pPr>
+        <w:jc w:val="both"/>
+        <w:rPr>
+          <w:rFonts w:ascii="Calibri" w:eastAsia="Calibri" w:hAnsi="Calibri" w:cs="Calibri"/>
+        </w:rPr>
+      </w:pPr>
+    </w:p>
+    <w:p>
+      <w:pPr>
+        <w:jc w:val="both"/>
+        <w:rPr>
+          <w:rFonts w:ascii="Calibri" w:eastAsia="Calibri" w:hAnsi="Calibri" w:cs="Calibri"/>
+        </w:rPr>
+      </w:pPr>
+    </w:p>
+    <w:p>
+      <w:pPr>
+        <w:jc w:val="both"/>
+        <w:rPr>
+          <w:rFonts w:ascii="Calibri" w:eastAsia="Calibri" w:hAnsi="Calibri" w:cs="Calibri"/>
+        </w:rPr>
+      </w:pPr>
+    </w:p>
+    <w:p>
+      <w:pPr>
+        <w:jc w:val="both"/>
+        <w:rPr>
+          <w:rFonts w:ascii="Calibri" w:eastAsia="Calibri" w:hAnsi="Calibri" w:cs="Calibri"/>
+        </w:rPr>
+      </w:pPr>
+    </w:p>
+    <w:p>
+      <w:pPr>
+        <w:jc w:val="both"/>
+        <w:rPr>
+          <w:rFonts w:ascii="Calibri" w:eastAsia="Calibri" w:hAnsi="Calibri" w:cs="Calibri"/>
+        </w:rPr>
+      </w:pPr>
+    </w:p>
+    <w:p>
+      <w:pPr>
+        <w:jc w:val="both"/>
+        <w:rPr>
+          <w:rFonts w:ascii="Calibri" w:eastAsia="Calibri" w:hAnsi="Calibri" w:cs="Calibri"/>
+        </w:rPr>
+      </w:pPr>
+    </w:p>
+    <w:p>
+      <w:pPr>
+        <w:jc w:val="both"/>
+        <w:rPr>
+          <w:rFonts w:ascii="Calibri" w:eastAsia="Calibri" w:hAnsi="Calibri" w:cs="Calibri"/>
+        </w:rPr>
+      </w:pPr>
+    </w:p>
+    <w:p>
+      <w:pPr>
+        <w:jc w:val="both"/>
+        <w:rPr>
+          <w:rFonts w:ascii="Calibri" w:eastAsia="Calibri" w:hAnsi="Calibri" w:cs="Calibri"/>
+        </w:rPr>
+      </w:pPr>
+    </w:p>
+    <w:p>
+      <w:pPr>
+        <w:jc w:val="both"/>
+        <w:rPr>
+          <w:rFonts w:ascii="Calibri" w:eastAsia="Calibri" w:hAnsi="Calibri" w:cs="Calibri"/>
+        </w:rPr>
+      </w:pPr>
+    </w:p>
+    <w:p>
+      <w:pPr>
         <w:pStyle w:val="Ttulo1"/>
         <w:jc w:val="center"/>
         <w:rPr>
           <w:rFonts w:eastAsia="Calibri"/>
         </w:rPr>
       </w:pPr>
-      <w:bookmarkStart w:id="13" w:name="_Toc142493309"/>
+      <w:bookmarkStart w:id="12" w:name="_Toc142493309"/>
       <w:r>
         <w:rPr>
           <w:rFonts w:eastAsia="Calibri"/>
@@ -5468,13 +5541,13 @@
         <w:lastRenderedPageBreak/>
         <w:t>Registro de Usuario</w:t>
       </w:r>
-      <w:bookmarkEnd w:id="13"/>
-    </w:p>
-    <w:p>
-      <w:pPr>
-        <w:rPr>
-          <w:rFonts w:ascii="Arial" w:hAnsi="Arial" w:cs="Arial"/>
-          <w:b/>
+      <w:bookmarkEnd w:id="12"/>
+    </w:p>
+    <w:p>
+      <w:pPr>
+        <w:jc w:val="both"/>
+        <w:rPr>
+          <w:rFonts w:ascii="Arial" w:hAnsi="Arial" w:cs="Arial"/>
           <w:sz w:val="24"/>
           <w:szCs w:val="24"/>
         </w:rPr>
@@ -5482,7 +5555,6 @@
       <w:r>
         <w:rPr>
           <w:rFonts w:ascii="Arial" w:hAnsi="Arial" w:cs="Arial"/>
-          <w:b/>
           <w:sz w:val="24"/>
           <w:szCs w:val="24"/>
         </w:rPr>
@@ -5491,7 +5563,6 @@
       <w:r>
         <w:rPr>
           <w:rFonts w:ascii="Arial" w:hAnsi="Arial" w:cs="Arial"/>
-          <w:b/>
           <w:sz w:val="24"/>
           <w:szCs w:val="24"/>
         </w:rPr>
@@ -5514,7 +5585,7 @@
           <w:noProof/>
           <w:sz w:val="24"/>
           <w:szCs w:val="24"/>
-          <w:lang w:val="es-MX" w:eastAsia="es-MX"/>
+          <w:lang w:val="en-US"/>
         </w:rPr>
         <mc:AlternateContent>
           <mc:Choice Requires="wps">
@@ -5577,7 +5648,7 @@
               </wp:anchor>
             </w:drawing>
           </mc:Choice>
-          <mc:Fallback>
+          <mc:Fallback xmlns:cx1="http://schemas.microsoft.com/office/drawing/2015/9/8/chartex">
             <w:pict>
               <v:rect w14:anchorId="25A6C2C3" id="Rectángulo 34" o:spid="_x0000_s1026" style="position:absolute;margin-left:0;margin-top:17.1pt;width:155.25pt;height:48pt;z-index:251896832;visibility:visible;mso-wrap-style:square;mso-wrap-distance-left:9pt;mso-wrap-distance-top:0;mso-wrap-distance-right:9pt;mso-wrap-distance-bottom:0;mso-position-horizontal:left;mso-position-horizontal-relative:margin;mso-position-vertical:absolute;mso-position-vertical-relative:text;v-text-anchor:middle" o:gfxdata="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" filled="f" strokecolor="red" strokeweight="2.25pt">
                 <w10:wrap anchorx="margin"/>
@@ -5599,7 +5670,7 @@
       <w:r>
         <w:rPr>
           <w:noProof/>
-          <w:lang w:val="es-MX" w:eastAsia="es-MX"/>
+          <w:lang w:val="en-US"/>
         </w:rPr>
         <w:drawing>
           <wp:inline distT="0" distB="0" distL="0" distR="0" wp14:anchorId="71161340" wp14:editId="76ED7DA0">
@@ -5650,9 +5721,9 @@
     </w:p>
     <w:p>
       <w:pPr>
-        <w:rPr>
-          <w:rFonts w:ascii="Arial" w:hAnsi="Arial" w:cs="Arial"/>
-          <w:b/>
+        <w:jc w:val="both"/>
+        <w:rPr>
+          <w:rFonts w:ascii="Arial" w:hAnsi="Arial" w:cs="Arial"/>
           <w:sz w:val="24"/>
           <w:szCs w:val="24"/>
         </w:rPr>
@@ -5660,20 +5731,35 @@
       <w:r>
         <w:rPr>
           <w:rFonts w:ascii="Arial" w:hAnsi="Arial" w:cs="Arial"/>
-          <w:b/>
           <w:sz w:val="24"/>
           <w:szCs w:val="24"/>
-        </w:rPr>
-        <w:t>Paso 2. Se desplegará una pestaña en donde se captura datos del usuario a crear. Además de asignarle permiso para poder firmar</w:t>
-      </w:r>
-      <w:r>
-        <w:rPr>
-          <w:rFonts w:ascii="Arial" w:hAnsi="Arial" w:cs="Arial"/>
-          <w:b/>
+          <w:highlight w:val="yellow"/>
+        </w:rPr>
+        <w:t xml:space="preserve">Paso 2. </w:t>
+      </w:r>
+      <w:r>
+        <w:rPr>
+          <w:rFonts w:ascii="Arial" w:hAnsi="Arial" w:cs="Arial"/>
           <w:sz w:val="24"/>
           <w:szCs w:val="24"/>
         </w:rPr>
-        <w:t xml:space="preserve"> o no poder firmar. </w:t>
+        <w:t>Se desplegará una pestaña en donde se captura datos del usuario a crear. Además de asignarle permiso para poder firmar</w:t>
+      </w:r>
+      <w:r>
+        <w:rPr>
+          <w:rFonts w:ascii="Arial" w:hAnsi="Arial" w:cs="Arial"/>
+          <w:sz w:val="24"/>
+          <w:szCs w:val="24"/>
+        </w:rPr>
+        <w:t xml:space="preserve"> o no poder firmar.</w:t>
+      </w:r>
+      <w:r>
+        <w:rPr>
+          <w:rFonts w:ascii="Arial" w:hAnsi="Arial" w:cs="Arial"/>
+          <w:sz w:val="24"/>
+          <w:szCs w:val="24"/>
+        </w:rPr>
+        <w:t xml:space="preserve"> </w:t>
       </w:r>
     </w:p>
     <w:p>
@@ -5692,7 +5778,7 @@
           <w:noProof/>
           <w:sz w:val="24"/>
           <w:szCs w:val="24"/>
-          <w:lang w:val="es-MX" w:eastAsia="es-MX"/>
+          <w:lang w:val="en-US"/>
         </w:rPr>
         <mc:AlternateContent>
           <mc:Choice Requires="wps">
@@ -5761,7 +5847,7 @@
               </wp:anchor>
             </w:drawing>
           </mc:Choice>
-          <mc:Fallback>
+          <mc:Fallback xmlns:cx1="http://schemas.microsoft.com/office/drawing/2015/9/8/chartex">
             <w:pict>
               <v:rect w14:anchorId="7814EB8F" id="Rectángulo 35" o:spid="_x0000_s1026" style="position:absolute;margin-left:19.3pt;margin-top:225.4pt;width:70.5pt;height:30pt;z-index:251898880;visibility:visible;mso-wrap-style:square;mso-width-percent:0;mso-height-percent:0;mso-wrap-distance-left:9pt;mso-wrap-distance-top:0;mso-wrap-distance-right:9pt;mso-wrap-distance-bottom:0;mso-position-horizontal:right;mso-position-horizontal-relative:margin;mso-position-vertical:absolute;mso-position-vertical-relative:text;mso-width-percent:0;mso-height-percent:0;mso-width-relative:margin;mso-height-relative:margin;v-text-anchor:middle" o:gfxdata="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" filled="f" strokecolor="red" strokeweight="2.25pt">
                 <w10:wrap anchorx="margin"/>
@@ -5777,7 +5863,7 @@
           <w:noProof/>
           <w:sz w:val="24"/>
           <w:szCs w:val="24"/>
-          <w:lang w:val="es-MX" w:eastAsia="es-MX"/>
+          <w:lang w:val="en-US"/>
         </w:rPr>
         <w:drawing>
           <wp:inline distT="0" distB="0" distL="0" distR="0" wp14:anchorId="339F06FE" wp14:editId="7978ADD3">
@@ -5818,9 +5904,9 @@
     </w:p>
     <w:p>
       <w:pPr>
-        <w:rPr>
-          <w:rFonts w:ascii="Arial" w:hAnsi="Arial" w:cs="Arial"/>
-          <w:b/>
+        <w:jc w:val="both"/>
+        <w:rPr>
+          <w:rFonts w:ascii="Arial" w:hAnsi="Arial" w:cs="Arial"/>
           <w:sz w:val="24"/>
           <w:szCs w:val="24"/>
         </w:rPr>
@@ -5828,44 +5914,26 @@
       <w:r>
         <w:rPr>
           <w:rFonts w:ascii="Arial" w:hAnsi="Arial" w:cs="Arial"/>
-          <w:b/>
           <w:sz w:val="24"/>
           <w:szCs w:val="24"/>
         </w:rPr>
-        <w:t>Paso 3. Finalizaremos presionando crear</w:t>
-      </w:r>
-      <w:r>
-        <w:rPr>
-          <w:rFonts w:ascii="Arial" w:hAnsi="Arial" w:cs="Arial"/>
-          <w:b/>
+        <w:t xml:space="preserve">Paso 3. Finalizaremos presionando crear usuario. El usuario se verá reflejado en la pantalla principal. </w:t>
+      </w:r>
+    </w:p>
+    <w:p>
+      <w:pPr>
+        <w:jc w:val="both"/>
+        <w:rPr>
+          <w:rFonts w:ascii="Arial" w:hAnsi="Arial" w:cs="Arial"/>
           <w:sz w:val="24"/>
           <w:szCs w:val="24"/>
         </w:rPr>
-        <w:t xml:space="preserve"> usuario.</w:t>
-      </w:r>
-      <w:r>
-        <w:rPr>
-          <w:rFonts w:ascii="Arial" w:hAnsi="Arial" w:cs="Arial"/>
-          <w:b/>
-          <w:sz w:val="24"/>
-          <w:szCs w:val="24"/>
-        </w:rPr>
-        <w:t xml:space="preserve"> El usuario se verá reflejado en la pantalla principal. </w:t>
-      </w:r>
-    </w:p>
-    <w:p>
-      <w:pPr>
-        <w:rPr>
-          <w:rFonts w:ascii="Arial" w:hAnsi="Arial" w:cs="Arial"/>
-          <w:b/>
-          <w:sz w:val="24"/>
-          <w:szCs w:val="24"/>
-        </w:rPr>
       </w:pPr>
     </w:p>
     <w:p>
       <w:pPr>
         <w:spacing w:after="0" w:line="240" w:lineRule="auto"/>
+        <w:jc w:val="both"/>
         <w:rPr>
           <w:rFonts w:ascii="Arial" w:eastAsia="Arial" w:hAnsi="Arial" w:cs="Arial"/>
           <w:b/>
@@ -5894,6 +5962,7 @@
     </w:p>
     <w:p>
       <w:pPr>
+        <w:jc w:val="both"/>
         <w:rPr>
           <w:rFonts w:ascii="Arial" w:hAnsi="Arial" w:cs="Arial"/>
           <w:b/>
@@ -5944,14 +6013,121 @@
     </w:p>
     <w:p>
       <w:pPr>
-        <w:rPr>
-          <w:rFonts w:ascii="Arial" w:hAnsi="Arial" w:cs="Arial"/>
-          <w:b/>
+        <w:jc w:val="both"/>
+        <w:rPr>
+          <w:rFonts w:ascii="Arial" w:hAnsi="Arial" w:cs="Arial"/>
           <w:sz w:val="24"/>
           <w:szCs w:val="24"/>
         </w:rPr>
       </w:pPr>
       <w:r>
+        <w:rPr>
+          <w:rFonts w:ascii="Arial" w:hAnsi="Arial" w:cs="Arial"/>
+          <w:sz w:val="24"/>
+          <w:szCs w:val="24"/>
+        </w:rPr>
+        <w:lastRenderedPageBreak/>
+        <w:t>En la barra de Acciones se muestra</w:t>
+      </w:r>
+      <w:r>
+        <w:rPr>
+          <w:rFonts w:ascii="Arial" w:hAnsi="Arial" w:cs="Arial"/>
+          <w:sz w:val="24"/>
+          <w:szCs w:val="24"/>
+        </w:rPr>
+        <w:t>n las opciones, descarga de solicitud y</w:t>
+      </w:r>
+      <w:r>
+        <w:rPr>
+          <w:rFonts w:ascii="Arial" w:hAnsi="Arial" w:cs="Arial"/>
+          <w:sz w:val="24"/>
+          <w:szCs w:val="24"/>
+        </w:rPr>
+        <w:t xml:space="preserve"> edición de usuario</w:t>
+      </w:r>
+      <w:r>
+        <w:rPr>
+          <w:rFonts w:ascii="Arial" w:hAnsi="Arial" w:cs="Arial"/>
+          <w:sz w:val="24"/>
+          <w:szCs w:val="24"/>
+        </w:rPr>
+        <w:t>,</w:t>
+      </w:r>
+      <w:r>
+        <w:rPr>
+          <w:rFonts w:ascii="Arial" w:hAnsi="Arial" w:cs="Arial"/>
+          <w:sz w:val="24"/>
+          <w:szCs w:val="24"/>
+        </w:rPr>
+        <w:t xml:space="preserve"> además de la visualización </w:t>
+      </w:r>
+      <w:r>
+        <w:rPr>
+          <w:rFonts w:ascii="Arial" w:hAnsi="Arial" w:cs="Arial"/>
+          <w:sz w:val="24"/>
+          <w:szCs w:val="24"/>
+        </w:rPr>
+        <w:t xml:space="preserve">de </w:t>
+      </w:r>
+      <w:r>
+        <w:rPr>
+          <w:rFonts w:ascii="Arial" w:hAnsi="Arial" w:cs="Arial"/>
+          <w:sz w:val="24"/>
+          <w:szCs w:val="24"/>
+        </w:rPr>
+        <w:t>la</w:t>
+      </w:r>
+      <w:r>
+        <w:rPr>
+          <w:rFonts w:ascii="Arial" w:hAnsi="Arial" w:cs="Arial"/>
+          <w:sz w:val="24"/>
+          <w:szCs w:val="24"/>
+        </w:rPr>
+        <w:t>s</w:t>
+      </w:r>
+      <w:r>
+        <w:rPr>
+          <w:rFonts w:ascii="Arial" w:hAnsi="Arial" w:cs="Arial"/>
+          <w:sz w:val="24"/>
+          <w:szCs w:val="24"/>
+        </w:rPr>
+        <w:t xml:space="preserve"> plataforma</w:t>
+      </w:r>
+      <w:r>
+        <w:rPr>
+          <w:rFonts w:ascii="Arial" w:hAnsi="Arial" w:cs="Arial"/>
+          <w:sz w:val="24"/>
+          <w:szCs w:val="24"/>
+        </w:rPr>
+        <w:t>s</w:t>
+      </w:r>
+      <w:r>
+        <w:rPr>
+          <w:rFonts w:ascii="Arial" w:hAnsi="Arial" w:cs="Arial"/>
+          <w:sz w:val="24"/>
+          <w:szCs w:val="24"/>
+        </w:rPr>
+        <w:t xml:space="preserve"> que corresponda </w:t>
+      </w:r>
+      <w:r>
+        <w:rPr>
+          <w:rFonts w:ascii="Arial" w:hAnsi="Arial" w:cs="Arial"/>
+          <w:sz w:val="24"/>
+          <w:szCs w:val="24"/>
+        </w:rPr>
+        <w:t xml:space="preserve">a </w:t>
+      </w:r>
+      <w:r>
+        <w:rPr>
+          <w:rFonts w:ascii="Arial" w:hAnsi="Arial" w:cs="Arial"/>
+          <w:sz w:val="24"/>
+          <w:szCs w:val="24"/>
+        </w:rPr>
+        <w:t xml:space="preserve">cada usuario. </w:t>
+      </w:r>
+    </w:p>
+    <w:p>
+      <w:pPr>
         <w:rPr>
           <w:rFonts w:ascii="Arial" w:hAnsi="Arial" w:cs="Arial"/>
           <w:b/>
@@ -5960,20 +6136,28 @@
           <w:szCs w:val="24"/>
           <w:lang w:val="es-MX" w:eastAsia="es-MX"/>
         </w:rPr>
-        <w:lastRenderedPageBreak/>
+      </w:pPr>
+      <w:r>
+        <w:rPr>
+          <w:rFonts w:ascii="Arial" w:hAnsi="Arial" w:cs="Arial"/>
+          <w:noProof/>
+          <w:sz w:val="24"/>
+          <w:szCs w:val="24"/>
+          <w:lang w:val="en-US"/>
+        </w:rPr>
         <mc:AlternateContent>
           <mc:Choice Requires="wps">
             <w:drawing>
-              <wp:anchor distT="0" distB="0" distL="114300" distR="114300" simplePos="0" relativeHeight="251900928" behindDoc="0" locked="0" layoutInCell="1" allowOverlap="1" wp14:anchorId="7B6ECA36" wp14:editId="18C1D412">
+              <wp:anchor distT="0" distB="0" distL="114300" distR="114300" simplePos="0" relativeHeight="251900928" behindDoc="0" locked="0" layoutInCell="1" allowOverlap="1" wp14:anchorId="7B6ECA36" wp14:editId="6DB14FB7">
                 <wp:simplePos x="0" y="0"/>
                 <wp:positionH relativeFrom="margin">
-                  <wp:posOffset>-174788</wp:posOffset>
+                  <wp:posOffset>-28311</wp:posOffset>
                 </wp:positionH>
                 <wp:positionV relativeFrom="paragraph">
-                  <wp:posOffset>630241</wp:posOffset>
+                  <wp:posOffset>27785</wp:posOffset>
                 </wp:positionV>
-                <wp:extent cx="1258431" cy="477539"/>
-                <wp:effectExtent l="19050" t="19050" r="18415" b="17780"/>
+                <wp:extent cx="1030135" cy="342973"/>
+                <wp:effectExtent l="19050" t="19050" r="17780" b="19050"/>
                 <wp:wrapNone/>
                 <wp:docPr id="37" name="Rectángulo 37"/>
                 <wp:cNvGraphicFramePr/>
@@ -5984,7 +6168,7 @@
                       <wps:spPr>
                         <a:xfrm>
                           <a:off x="0" y="0"/>
-                          <a:ext cx="1258431" cy="477539"/>
+                          <a:ext cx="1030135" cy="342973"/>
                         </a:xfrm>
                         <a:prstGeom prst="rect">
                           <a:avLst/>
@@ -6030,7 +6214,7 @@
           </mc:Choice>
           <mc:Fallback>
             <w:pict>
-              <v:rect w14:anchorId="183DC2E1" id="Rectángulo 37" o:spid="_x0000_s1026" style="position:absolute;margin-left:-13.75pt;margin-top:49.65pt;width:99.1pt;height:37.6pt;z-index:251900928;visibility:visible;mso-wrap-style:square;mso-width-percent:0;mso-height-percent:0;mso-wrap-distance-left:9pt;mso-wrap-distance-top:0;mso-wrap-distance-right:9pt;mso-wrap-distance-bottom:0;mso-position-horizontal:absolute;mso-position-horizontal-relative:margin;mso-position-vertical:absolute;mso-position-vertical-relative:text;mso-width-percent:0;mso-height-percent:0;mso-width-relative:margin;mso-height-relative:margin;v-text-anchor:middle" o:gfxdata="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" filled="f" strokecolor="red" strokeweight="2.25pt">
+              <v:rect w14:anchorId="71F811A7" id="Rectángulo 37" o:spid="_x0000_s1026" style="position:absolute;margin-left:-2.25pt;margin-top:2.2pt;width:81.1pt;height:27pt;z-index:251900928;visibility:visible;mso-wrap-style:square;mso-width-percent:0;mso-height-percent:0;mso-wrap-distance-left:9pt;mso-wrap-distance-top:0;mso-wrap-distance-right:9pt;mso-wrap-distance-bottom:0;mso-position-horizontal:absolute;mso-position-horizontal-relative:margin;mso-position-vertical:absolute;mso-position-vertical-relative:text;mso-width-percent:0;mso-height-percent:0;mso-width-relative:margin;mso-height-relative:margin;v-text-anchor:middle" o:gfxdata="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" filled="f" strokecolor="red" strokeweight="2.25pt">
                 <w10:wrap anchorx="margin"/>
               </v:rect>
             </w:pict>
@@ -6039,83 +6223,8 @@
       </w:r>
       <w:r>
         <w:rPr>
-          <w:rFonts w:ascii="Arial" w:hAnsi="Arial" w:cs="Arial"/>
-          <w:b/>
-          <w:sz w:val="24"/>
-          <w:szCs w:val="24"/>
-        </w:rPr>
-        <w:t xml:space="preserve">En la barra de Acciones se muestra las opciones de descarga de solicitud, edición de usuario además de la visualización </w:t>
-      </w:r>
-      <w:r>
-        <w:rPr>
-          <w:rFonts w:ascii="Arial" w:hAnsi="Arial" w:cs="Arial"/>
-          <w:b/>
-          <w:sz w:val="24"/>
-          <w:szCs w:val="24"/>
-        </w:rPr>
-        <w:t xml:space="preserve">de </w:t>
-      </w:r>
-      <w:r>
-        <w:rPr>
-          <w:rFonts w:ascii="Arial" w:hAnsi="Arial" w:cs="Arial"/>
-          <w:b/>
-          <w:sz w:val="24"/>
-          <w:szCs w:val="24"/>
-        </w:rPr>
-        <w:t>la</w:t>
-      </w:r>
-      <w:r>
-        <w:rPr>
-          <w:rFonts w:ascii="Arial" w:hAnsi="Arial" w:cs="Arial"/>
-          <w:b/>
-          <w:sz w:val="24"/>
-          <w:szCs w:val="24"/>
-        </w:rPr>
-        <w:t>s</w:t>
-      </w:r>
-      <w:r>
-        <w:rPr>
-          <w:rFonts w:ascii="Arial" w:hAnsi="Arial" w:cs="Arial"/>
-          <w:b/>
-          <w:sz w:val="24"/>
-          <w:szCs w:val="24"/>
-        </w:rPr>
-        <w:t xml:space="preserve"> plataforma</w:t>
-      </w:r>
-      <w:r>
-        <w:rPr>
-          <w:rFonts w:ascii="Arial" w:hAnsi="Arial" w:cs="Arial"/>
-          <w:b/>
-          <w:sz w:val="24"/>
-          <w:szCs w:val="24"/>
-        </w:rPr>
-        <w:t>s</w:t>
-      </w:r>
-      <w:r>
-        <w:rPr>
-          <w:rFonts w:ascii="Arial" w:hAnsi="Arial" w:cs="Arial"/>
-          <w:b/>
-          <w:sz w:val="24"/>
-          <w:szCs w:val="24"/>
-        </w:rPr>
-        <w:t xml:space="preserve"> que corresponda cada usuario. </w:t>
-      </w:r>
-    </w:p>
-    <w:p>
-      <w:pPr>
-        <w:rPr>
-          <w:rFonts w:ascii="Arial" w:hAnsi="Arial" w:cs="Arial"/>
-          <w:b/>
           <w:noProof/>
-          <w:sz w:val="24"/>
-          <w:szCs w:val="24"/>
-          <w:lang w:val="es-MX" w:eastAsia="es-MX"/>
-        </w:rPr>
-      </w:pPr>
-      <w:r>
-        <w:rPr>
-          <w:noProof/>
-          <w:lang w:val="es-MX" w:eastAsia="es-MX"/>
+          <w:lang w:val="en-US"/>
         </w:rPr>
         <w:drawing>
           <wp:inline distT="0" distB="0" distL="0" distR="0" wp14:anchorId="0803F23A" wp14:editId="7341E881">
@@ -6182,7 +6291,7 @@
           <w:lang w:val="es-MX" w:eastAsia="es-MX"/>
         </w:rPr>
       </w:pPr>
-      <w:bookmarkStart w:id="14" w:name="_Toc142493310"/>
+      <w:bookmarkStart w:id="13" w:name="_Toc142493310"/>
       <w:r>
         <w:rPr>
           <w:noProof/>
@@ -6190,10 +6299,11 @@
         </w:rPr>
         <w:t>Descargar Solicitud</w:t>
       </w:r>
-      <w:bookmarkEnd w:id="14"/>
-    </w:p>
-    <w:p>
-      <w:pPr>
+      <w:bookmarkEnd w:id="13"/>
+    </w:p>
+    <w:p>
+      <w:pPr>
+        <w:jc w:val="both"/>
         <w:rPr>
           <w:rFonts w:ascii="Arial" w:hAnsi="Arial" w:cs="Arial"/>
           <w:b/>
@@ -6206,7 +6316,7 @@
       <w:r>
         <w:rPr>
           <w:noProof/>
-          <w:lang w:val="es-MX" w:eastAsia="es-MX"/>
+          <w:lang w:val="en-US"/>
         </w:rPr>
         <w:drawing>
           <wp:inline distT="0" distB="0" distL="0" distR="0" wp14:anchorId="17466E61" wp14:editId="33DE1A1F">
@@ -6254,15 +6364,67 @@
       <w:r>
         <w:rPr>
           <w:rFonts w:ascii="Arial" w:hAnsi="Arial" w:cs="Arial"/>
+          <w:noProof/>
+          <w:sz w:val="24"/>
+          <w:szCs w:val="24"/>
+          <w:lang w:val="es-MX" w:eastAsia="es-MX"/>
+        </w:rPr>
+        <w:t>Descargar solicitud. Se podrá descargar docum</w:t>
+      </w:r>
+      <w:r>
+        <w:rPr>
+          <w:rFonts w:ascii="Arial" w:hAnsi="Arial" w:cs="Arial"/>
+          <w:noProof/>
+          <w:sz w:val="24"/>
+          <w:szCs w:val="24"/>
+          <w:lang w:val="es-MX" w:eastAsia="es-MX"/>
+        </w:rPr>
+        <w:t>ento en PDF para una mayor visib</w:t>
+      </w:r>
+      <w:r>
+        <w:rPr>
+          <w:rFonts w:ascii="Arial" w:hAnsi="Arial" w:cs="Arial"/>
+          <w:noProof/>
+          <w:sz w:val="24"/>
+          <w:szCs w:val="24"/>
+          <w:lang w:val="es-MX" w:eastAsia="es-MX"/>
+        </w:rPr>
+        <w:t>ilidad, posteriormente podrá imprimir el docuem</w:t>
+      </w:r>
+      <w:r>
+        <w:rPr>
+          <w:rFonts w:ascii="Arial" w:hAnsi="Arial" w:cs="Arial"/>
+          <w:noProof/>
+          <w:sz w:val="24"/>
+          <w:szCs w:val="24"/>
+          <w:lang w:val="es-MX" w:eastAsia="es-MX"/>
+        </w:rPr>
+        <w:t>e</w:t>
+      </w:r>
+      <w:r>
+        <w:rPr>
+          <w:rFonts w:ascii="Arial" w:hAnsi="Arial" w:cs="Arial"/>
+          <w:noProof/>
+          <w:sz w:val="24"/>
+          <w:szCs w:val="24"/>
+          <w:lang w:val="es-MX" w:eastAsia="es-MX"/>
+        </w:rPr>
+        <w:t>nto si así lo requiera.</w:t>
+      </w:r>
+      <w:r>
+        <w:rPr>
+          <w:rFonts w:ascii="Arial" w:hAnsi="Arial" w:cs="Arial"/>
           <w:b/>
           <w:noProof/>
           <w:sz w:val="24"/>
           <w:szCs w:val="24"/>
           <w:lang w:val="es-MX" w:eastAsia="es-MX"/>
         </w:rPr>
-        <w:t>Descargar solicitud. Se podrá descargar documento en PDF para una mayor visivilidad, posteriormente podrá imprimir el docuem</w:t>
-      </w:r>
-      <w:r>
+        <w:t xml:space="preserve">  </w:t>
+      </w:r>
+    </w:p>
+    <w:p>
+      <w:pPr>
         <w:rPr>
           <w:rFonts w:ascii="Arial" w:hAnsi="Arial" w:cs="Arial"/>
           <w:b/>
@@ -6271,8 +6433,7 @@
           <w:szCs w:val="24"/>
           <w:lang w:val="es-MX" w:eastAsia="es-MX"/>
         </w:rPr>
-        <w:t>e</w:t>
-      </w:r>
+      </w:pPr>
       <w:r>
         <w:rPr>
           <w:rFonts w:ascii="Arial" w:hAnsi="Arial" w:cs="Arial"/>
@@ -6280,30 +6441,7 @@
           <w:noProof/>
           <w:sz w:val="24"/>
           <w:szCs w:val="24"/>
-          <w:lang w:val="es-MX" w:eastAsia="es-MX"/>
-        </w:rPr>
-        <w:t xml:space="preserve">nto si así lo requiera.  </w:t>
-      </w:r>
-    </w:p>
-    <w:p>
-      <w:pPr>
-        <w:rPr>
-          <w:rFonts w:ascii="Arial" w:hAnsi="Arial" w:cs="Arial"/>
-          <w:b/>
-          <w:noProof/>
-          <w:sz w:val="24"/>
-          <w:szCs w:val="24"/>
-          <w:lang w:val="es-MX" w:eastAsia="es-MX"/>
-        </w:rPr>
-      </w:pPr>
-      <w:r>
-        <w:rPr>
-          <w:rFonts w:ascii="Arial" w:hAnsi="Arial" w:cs="Arial"/>
-          <w:b/>
-          <w:noProof/>
-          <w:sz w:val="24"/>
-          <w:szCs w:val="24"/>
-          <w:lang w:val="es-MX" w:eastAsia="es-MX"/>
+          <w:lang w:val="en-US"/>
         </w:rPr>
         <w:drawing>
           <wp:anchor distT="0" distB="0" distL="114300" distR="114300" simplePos="0" relativeHeight="251911168" behindDoc="0" locked="0" layoutInCell="1" allowOverlap="1" wp14:anchorId="4B043246" wp14:editId="4368FDAA">
@@ -6565,7 +6703,7 @@
         <w:pStyle w:val="Ttulo1"/>
         <w:jc w:val="center"/>
       </w:pPr>
-      <w:bookmarkStart w:id="15" w:name="_Toc142493311"/>
+      <w:bookmarkStart w:id="14" w:name="_Toc142493311"/>
       <w:r>
         <w:lastRenderedPageBreak/>
         <w:t>E</w:t>
@@ -6573,15 +6711,15 @@
       <w:r>
         <w:t>ditar usuarios</w:t>
       </w:r>
-      <w:bookmarkEnd w:id="15"/>
+      <w:bookmarkEnd w:id="14"/>
     </w:p>
     <w:p/>
     <w:p>
       <w:pPr>
         <w:spacing w:after="0" w:line="240" w:lineRule="auto"/>
+        <w:jc w:val="both"/>
         <w:rPr>
           <w:rFonts w:ascii="Arial" w:eastAsia="Arial" w:hAnsi="Arial" w:cs="Arial"/>
-          <w:b/>
           <w:sz w:val="24"/>
           <w:szCs w:val="24"/>
         </w:rPr>
@@ -6589,7 +6727,6 @@
       <w:r>
         <w:rPr>
           <w:rFonts w:ascii="Arial" w:eastAsia="Arial" w:hAnsi="Arial" w:cs="Arial"/>
-          <w:b/>
           <w:sz w:val="24"/>
           <w:szCs w:val="24"/>
         </w:rPr>
@@ -6598,7 +6735,6 @@
       <w:r>
         <w:rPr>
           <w:rFonts w:ascii="Arial" w:eastAsia="Arial" w:hAnsi="Arial" w:cs="Arial"/>
-          <w:b/>
           <w:sz w:val="24"/>
           <w:szCs w:val="24"/>
         </w:rPr>
@@ -6607,7 +6743,6 @@
       <w:r>
         <w:rPr>
           <w:rFonts w:ascii="Arial" w:eastAsia="Arial" w:hAnsi="Arial" w:cs="Arial"/>
-          <w:b/>
           <w:sz w:val="24"/>
           <w:szCs w:val="24"/>
         </w:rPr>
@@ -6616,7 +6751,6 @@
       <w:r>
         <w:rPr>
           <w:rFonts w:ascii="Arial" w:eastAsia="Arial" w:hAnsi="Arial" w:cs="Arial"/>
-          <w:b/>
           <w:sz w:val="24"/>
           <w:szCs w:val="24"/>
         </w:rPr>
@@ -6625,7 +6759,6 @@
       <w:r>
         <w:rPr>
           <w:rFonts w:ascii="Arial" w:eastAsia="Arial" w:hAnsi="Arial" w:cs="Arial"/>
-          <w:b/>
           <w:sz w:val="24"/>
           <w:szCs w:val="24"/>
         </w:rPr>
@@ -6634,7 +6767,6 @@
       <w:r>
         <w:rPr>
           <w:rFonts w:ascii="Arial" w:eastAsia="Arial" w:hAnsi="Arial" w:cs="Arial"/>
-          <w:b/>
           <w:sz w:val="24"/>
           <w:szCs w:val="24"/>
         </w:rPr>
@@ -6644,9 +6776,9 @@
     <w:p>
       <w:pPr>
         <w:spacing w:after="0" w:line="240" w:lineRule="auto"/>
+        <w:jc w:val="both"/>
         <w:rPr>
           <w:rFonts w:ascii="Arial" w:eastAsia="Arial" w:hAnsi="Arial" w:cs="Arial"/>
-          <w:b/>
           <w:sz w:val="24"/>
           <w:szCs w:val="24"/>
         </w:rPr>
@@ -6681,7 +6813,7 @@
           <w:noProof/>
           <w:sz w:val="24"/>
           <w:szCs w:val="24"/>
-          <w:lang w:val="es-MX" w:eastAsia="es-MX"/>
+          <w:lang w:val="en-US"/>
         </w:rPr>
         <mc:AlternateContent>
           <mc:Choice Requires="wps">
@@ -6750,7 +6882,7 @@
               </wp:anchor>
             </w:drawing>
           </mc:Choice>
-          <mc:Fallback>
+          <mc:Fallback xmlns:cx1="http://schemas.microsoft.com/office/drawing/2015/9/8/chartex">
             <w:pict>
               <v:rect w14:anchorId="111C571B" id="Rectángulo 39" o:spid="_x0000_s1026" style="position:absolute;margin-left:50.1pt;margin-top:14.55pt;width:37.65pt;height:35.25pt;z-index:251904000;visibility:visible;mso-wrap-style:square;mso-width-percent:0;mso-height-percent:0;mso-wrap-distance-left:9pt;mso-wrap-distance-top:0;mso-wrap-distance-right:9pt;mso-wrap-distance-bottom:0;mso-position-horizontal:absolute;mso-position-horizontal-relative:margin;mso-position-vertical:absolute;mso-position-vertical-relative:text;mso-width-percent:0;mso-height-percent:0;mso-width-relative:margin;mso-height-relative:margin;v-text-anchor:middle" o:gfxdata="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" filled="f" strokecolor="red" strokeweight="2.25pt">
                 <w10:wrap anchorx="margin"/>
@@ -6762,7 +6894,7 @@
       <w:r>
         <w:rPr>
           <w:noProof/>
-          <w:lang w:val="es-MX" w:eastAsia="es-MX"/>
+          <w:lang w:val="en-US"/>
         </w:rPr>
         <w:drawing>
           <wp:inline distT="0" distB="0" distL="0" distR="0" wp14:anchorId="429B1142" wp14:editId="52FDD932">
@@ -6841,9 +6973,9 @@
     <w:p>
       <w:pPr>
         <w:spacing w:after="200" w:line="276" w:lineRule="auto"/>
+        <w:jc w:val="both"/>
         <w:rPr>
           <w:rFonts w:ascii="Arial" w:eastAsia="Arial" w:hAnsi="Arial" w:cs="Arial"/>
-          <w:b/>
           <w:sz w:val="24"/>
           <w:szCs w:val="24"/>
         </w:rPr>
@@ -6851,7 +6983,7 @@
       <w:r>
         <w:rPr>
           <w:noProof/>
-          <w:lang w:val="es-MX" w:eastAsia="es-MX"/>
+          <w:lang w:val="en-US"/>
         </w:rPr>
         <w:drawing>
           <wp:inline distT="0" distB="0" distL="0" distR="0" wp14:anchorId="49998884" wp14:editId="22170CF1">
@@ -6899,7 +7031,6 @@
       <w:r>
         <w:rPr>
           <w:rFonts w:ascii="Arial" w:eastAsia="Arial" w:hAnsi="Arial" w:cs="Arial"/>
-          <w:b/>
           <w:sz w:val="24"/>
           <w:szCs w:val="24"/>
         </w:rPr>
@@ -6908,7 +7039,6 @@
       <w:r>
         <w:rPr>
           <w:rFonts w:ascii="Arial" w:eastAsia="Arial" w:hAnsi="Arial" w:cs="Arial"/>
-          <w:b/>
           <w:sz w:val="24"/>
           <w:szCs w:val="24"/>
         </w:rPr>
@@ -6917,7 +7047,6 @@
       <w:r>
         <w:rPr>
           <w:rFonts w:ascii="Arial" w:eastAsia="Arial" w:hAnsi="Arial" w:cs="Arial"/>
-          <w:b/>
           <w:sz w:val="24"/>
           <w:szCs w:val="24"/>
         </w:rPr>
@@ -6926,7 +7055,6 @@
       <w:r>
         <w:rPr>
           <w:rFonts w:ascii="Arial" w:eastAsia="Arial" w:hAnsi="Arial" w:cs="Arial"/>
-          <w:b/>
           <w:sz w:val="24"/>
           <w:szCs w:val="24"/>
         </w:rPr>
@@ -6935,7 +7063,6 @@
       <w:r>
         <w:rPr>
           <w:rFonts w:ascii="Arial" w:eastAsia="Arial" w:hAnsi="Arial" w:cs="Arial"/>
-          <w:b/>
           <w:sz w:val="24"/>
           <w:szCs w:val="24"/>
         </w:rPr>
@@ -6960,7 +7087,7 @@
           <w:noProof/>
           <w:sz w:val="24"/>
           <w:szCs w:val="24"/>
-          <w:lang w:val="es-MX" w:eastAsia="es-MX"/>
+          <w:lang w:val="en-US"/>
         </w:rPr>
         <w:drawing>
           <wp:inline distT="0" distB="0" distL="0" distR="0" wp14:anchorId="2C69332B" wp14:editId="632504C6">
@@ -7021,7 +7148,6 @@
         <w:jc w:val="both"/>
         <w:rPr>
           <w:rFonts w:ascii="Arial" w:eastAsia="Arial" w:hAnsi="Arial" w:cs="Arial"/>
-          <w:b/>
           <w:color w:val="1F3864"/>
           <w:sz w:val="24"/>
           <w:szCs w:val="24"/>
@@ -7030,7 +7156,6 @@
       <w:r>
         <w:rPr>
           <w:rFonts w:ascii="Arial" w:eastAsia="Arial" w:hAnsi="Arial" w:cs="Arial"/>
-          <w:b/>
           <w:sz w:val="24"/>
           <w:szCs w:val="24"/>
         </w:rPr>
@@ -7060,6 +7185,8 @@
           <w:szCs w:val="24"/>
         </w:rPr>
       </w:pPr>
+      <w:bookmarkStart w:id="15" w:name="_GoBack"/>
+      <w:bookmarkEnd w:id="15"/>
     </w:p>
     <w:p>
       <w:pPr>
@@ -7095,7 +7222,7 @@
 </file>
 
 <file path=word/endnotes.xml><?xml version="1.0" encoding="utf-8"?>
-<w:endnotes xmlns:wpc="http://schemas.microsoft.com/office/word/2010/wordprocessingCanvas" xmlns:cx="http://schemas.microsoft.com/office/drawing/2014/chartex" xmlns:cx1="http://schemas.microsoft.com/office/drawing/2015/9/8/chartex" xmlns:mc="http://schemas.openxmlformats.org/markup-compatibility/2006" xmlns:o="urn:schemas-microsoft-com:office:office" xmlns:r="http://schemas.openxmlformats.org/officeDocument/2006/relationships" xmlns:m="http://schemas.openxmlformats.org/officeDocument/2006/math" xmlns:v="urn:schemas-microsoft-com:vml" xmlns:wp14="http://schemas.microsoft.com/office/word/2010/wordprocessingDrawing" xmlns:wp="http://schemas.openxmlformats.org/drawingml/2006/wordprocessingDrawing" xmlns:w10="urn:schemas-microsoft-com:office:word" xmlns:w="http://schemas.openxmlformats.org/wordprocessingml/2006/main" xmlns:w14="http://schemas.microsoft.com/office/word/2010/wordml" xmlns:w15="http://schemas.microsoft.com/office/word/2012/wordml" xmlns:w16se="http://schemas.microsoft.com/office/word/2015/wordml/symex" xmlns:wpg="http://schemas.microsoft.com/office/word/2010/wordprocessingGroup" xmlns:wpi="http://schemas.microsoft.com/office/word/2010/wordprocessingInk" xmlns:wne="http://schemas.microsoft.com/office/word/2006/wordml" xmlns:wps="http://schemas.microsoft.com/office/word/2010/wordprocessingShape" mc:Ignorable="w14 w15 w16se wp14">
+<w:endnotes xmlns:wpc="http://schemas.microsoft.com/office/word/2010/wordprocessingCanvas" xmlns:cx="http://schemas.microsoft.com/office/drawing/2014/chartex" xmlns:mc="http://schemas.openxmlformats.org/markup-compatibility/2006" xmlns:o="urn:schemas-microsoft-com:office:office" xmlns:r="http://schemas.openxmlformats.org/officeDocument/2006/relationships" xmlns:m="http://schemas.openxmlformats.org/officeDocument/2006/math" xmlns:v="urn:schemas-microsoft-com:vml" xmlns:wp14="http://schemas.microsoft.com/office/word/2010/wordprocessingDrawing" xmlns:wp="http://schemas.openxmlformats.org/drawingml/2006/wordprocessingDrawing" xmlns:w10="urn:schemas-microsoft-com:office:word" xmlns:w="http://schemas.openxmlformats.org/wordprocessingml/2006/main" xmlns:w14="http://schemas.microsoft.com/office/word/2010/wordml" xmlns:w15="http://schemas.microsoft.com/office/word/2012/wordml" xmlns:w16se="http://schemas.microsoft.com/office/word/2015/wordml/symex" xmlns:wpg="http://schemas.microsoft.com/office/word/2010/wordprocessingGroup" xmlns:wpi="http://schemas.microsoft.com/office/word/2010/wordprocessingInk" xmlns:wne="http://schemas.microsoft.com/office/word/2006/wordml" xmlns:wps="http://schemas.microsoft.com/office/word/2010/wordprocessingShape" mc:Ignorable="w14 w15 w16se wp14">
   <w:endnote w:type="separator" w:id="-1">
     <w:p>
       <w:pPr>
@@ -7120,7 +7247,7 @@
 </file>
 
 <file path=word/footer1.xml><?xml version="1.0" encoding="utf-8"?>
-<w:ftr xmlns:wpc="http://schemas.microsoft.com/office/word/2010/wordprocessingCanvas" xmlns:cx="http://schemas.microsoft.com/office/drawing/2014/chartex" xmlns:cx1="http://schemas.microsoft.com/office/drawing/2015/9/8/chartex" xmlns:mc="http://schemas.openxmlformats.org/markup-compatibility/2006" xmlns:o="urn:schemas-microsoft-com:office:office" xmlns:r="http://schemas.openxmlformats.org/officeDocument/2006/relationships" xmlns:m="http://schemas.openxmlformats.org/officeDocument/2006/math" xmlns:v="urn:schemas-microsoft-com:vml" xmlns:wp14="http://schemas.microsoft.com/office/word/2010/wordprocessingDrawing" xmlns:wp="http://schemas.openxmlformats.org/drawingml/2006/wordprocessingDrawing" xmlns:w10="urn:schemas-microsoft-com:office:word" xmlns:w="http://schemas.openxmlformats.org/wordprocessingml/2006/main" xmlns:w14="http://schemas.microsoft.com/office/word/2010/wordml" xmlns:w15="http://schemas.microsoft.com/office/word/2012/wordml" xmlns:w16se="http://schemas.microsoft.com/office/word/2015/wordml/symex" xmlns:wpg="http://schemas.microsoft.com/office/word/2010/wordprocessingGroup" xmlns:wpi="http://schemas.microsoft.com/office/word/2010/wordprocessingInk" xmlns:wne="http://schemas.microsoft.com/office/word/2006/wordml" xmlns:wps="http://schemas.microsoft.com/office/word/2010/wordprocessingShape" mc:Ignorable="w14 w15 w16se wp14">
+<w:ftr xmlns:wpc="http://schemas.microsoft.com/office/word/2010/wordprocessingCanvas" xmlns:cx="http://schemas.microsoft.com/office/drawing/2014/chartex" xmlns:mc="http://schemas.openxmlformats.org/markup-compatibility/2006" xmlns:o="urn:schemas-microsoft-com:office:office" xmlns:r="http://schemas.openxmlformats.org/officeDocument/2006/relationships" xmlns:m="http://schemas.openxmlformats.org/officeDocument/2006/math" xmlns:v="urn:schemas-microsoft-com:vml" xmlns:wp14="http://schemas.microsoft.com/office/word/2010/wordprocessingDrawing" xmlns:wp="http://schemas.openxmlformats.org/drawingml/2006/wordprocessingDrawing" xmlns:w10="urn:schemas-microsoft-com:office:word" xmlns:w="http://schemas.openxmlformats.org/wordprocessingml/2006/main" xmlns:w14="http://schemas.microsoft.com/office/word/2010/wordml" xmlns:w15="http://schemas.microsoft.com/office/word/2012/wordml" xmlns:w16se="http://schemas.microsoft.com/office/word/2015/wordml/symex" xmlns:wpg="http://schemas.microsoft.com/office/word/2010/wordprocessingGroup" xmlns:wpi="http://schemas.microsoft.com/office/word/2010/wordprocessingInk" xmlns:wne="http://schemas.microsoft.com/office/word/2006/wordml" xmlns:wps="http://schemas.microsoft.com/office/word/2010/wordprocessingShape" mc:Ignorable="w14 w15 w16se wp14">
   <w:sdt>
     <w:sdtPr>
       <w:rPr>
@@ -7163,7 +7290,7 @@
                 <w:b/>
                 <w:noProof/>
                 <w:color w:val="FFFFFF" w:themeColor="background1"/>
-                <w:lang w:val="es-MX" w:eastAsia="es-MX"/>
+                <w:lang w:val="en-US"/>
               </w:rPr>
               <mc:AlternateContent>
                 <mc:Choice Requires="wps">
@@ -7221,7 +7348,7 @@
                     </wp:anchor>
                   </w:drawing>
                 </mc:Choice>
-                <mc:Fallback>
+                <mc:Fallback xmlns:cx1="http://schemas.microsoft.com/office/drawing/2015/9/8/chartex">
                   <w:pict>
                     <v:line w14:anchorId="42D5C661" id="Conector recto 13" o:spid="_x0000_s1026" style="position:absolute;z-index:251662336;visibility:visible;mso-wrap-style:square;mso-width-percent:0;mso-height-percent:0;mso-wrap-distance-left:9pt;mso-wrap-distance-top:0;mso-wrap-distance-right:9pt;mso-wrap-distance-bottom:0;mso-position-horizontal:absolute;mso-position-horizontal-relative:text;mso-position-vertical:absolute;mso-position-vertical-relative:text;mso-width-percent:0;mso-height-percent:0;mso-width-relative:margin;mso-height-relative:margin" from="-17.55pt,-3pt" to="446.7pt,-2.25pt" o:gfxdata="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" strokecolor="#a5a5a5 [3206]" strokeweight="1.5pt">
                       <v:stroke joinstyle="miter"/>
@@ -7235,7 +7362,7 @@
                 <w:b/>
                 <w:noProof/>
                 <w:color w:val="FFFFFF" w:themeColor="background1"/>
-                <w:lang w:val="es-MX" w:eastAsia="es-MX"/>
+                <w:lang w:val="en-US"/>
               </w:rPr>
               <mc:AlternateContent>
                 <mc:Choice Requires="wps">
@@ -7332,7 +7459,7 @@
                     </wp:anchor>
                   </w:drawing>
                 </mc:Choice>
-                <mc:Fallback>
+                <mc:Fallback xmlns:cx1="http://schemas.microsoft.com/office/drawing/2015/9/8/chartex">
                   <w:pict>
                     <v:rect w14:anchorId="2CD8D370" id="Rectángulo 11" o:spid="_x0000_s1026" style="position:absolute;margin-left:280.3pt;margin-top:-3.3pt;width:167.65pt;height:22.4pt;z-index:-251658241;visibility:visible;mso-wrap-style:square;mso-width-percent:0;mso-wrap-distance-left:9pt;mso-wrap-distance-top:0;mso-wrap-distance-right:9pt;mso-wrap-distance-bottom:0;mso-position-horizontal:absolute;mso-position-horizontal-relative:text;mso-position-vertical:absolute;mso-position-vertical-relative:text;mso-width-percent:0;mso-width-relative:margin;v-text-anchor:middle" o:gfxdata="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" fillcolor="#002060" stroked="f" strokeweight="1pt">
                       <v:fill color2="#002060" o:opacity2="15728f" rotate="t" angle="90" colors="0 #002060;34734f #002060;40632f #002060;45815f #072766;46531f #002060;60293f #002060;1 #002060" focus="100%" type="gradient"/>
@@ -7383,7 +7510,7 @@
                 <w:noProof/>
                 <w:color w:val="FFFFFF" w:themeColor="background1"/>
               </w:rPr>
-              <w:t>2</w:t>
+              <w:t>10</w:t>
             </w:r>
             <w:r>
               <w:rPr>
@@ -7463,7 +7590,7 @@
 </file>
 
 <file path=word/footnotes.xml><?xml version="1.0" encoding="utf-8"?>
-<w:footnotes xmlns:wpc="http://schemas.microsoft.com/office/word/2010/wordprocessingCanvas" xmlns:cx="http://schemas.microsoft.com/office/drawing/2014/chartex" xmlns:cx1="http://schemas.microsoft.com/office/drawing/2015/9/8/chartex" xmlns:mc="http://schemas.openxmlformats.org/markup-compatibility/2006" xmlns:o="urn:schemas-microsoft-com:office:office" xmlns:r="http://schemas.openxmlformats.org/officeDocument/2006/relationships" xmlns:m="http://schemas.openxmlformats.org/officeDocument/2006/math" xmlns:v="urn:schemas-microsoft-com:vml" xmlns:wp14="http://schemas.microsoft.com/office/word/2010/wordprocessingDrawing" xmlns:wp="http://schemas.openxmlformats.org/drawingml/2006/wordprocessingDrawing" xmlns:w10="urn:schemas-microsoft-com:office:word" xmlns:w="http://schemas.openxmlformats.org/wordprocessingml/2006/main" xmlns:w14="http://schemas.microsoft.com/office/word/2010/wordml" xmlns:w15="http://schemas.microsoft.com/office/word/2012/wordml" xmlns:w16se="http://schemas.microsoft.com/office/word/2015/wordml/symex" xmlns:wpg="http://schemas.microsoft.com/office/word/2010/wordprocessingGroup" xmlns:wpi="http://schemas.microsoft.com/office/word/2010/wordprocessingInk" xmlns:wne="http://schemas.microsoft.com/office/word/2006/wordml" xmlns:wps="http://schemas.microsoft.com/office/word/2010/wordprocessingShape" mc:Ignorable="w14 w15 w16se wp14">
+<w:footnotes xmlns:wpc="http://schemas.microsoft.com/office/word/2010/wordprocessingCanvas" xmlns:cx="http://schemas.microsoft.com/office/drawing/2014/chartex" xmlns:mc="http://schemas.openxmlformats.org/markup-compatibility/2006" xmlns:o="urn:schemas-microsoft-com:office:office" xmlns:r="http://schemas.openxmlformats.org/officeDocument/2006/relationships" xmlns:m="http://schemas.openxmlformats.org/officeDocument/2006/math" xmlns:v="urn:schemas-microsoft-com:vml" xmlns:wp14="http://schemas.microsoft.com/office/word/2010/wordprocessingDrawing" xmlns:wp="http://schemas.openxmlformats.org/drawingml/2006/wordprocessingDrawing" xmlns:w10="urn:schemas-microsoft-com:office:word" xmlns:w="http://schemas.openxmlformats.org/wordprocessingml/2006/main" xmlns:w14="http://schemas.microsoft.com/office/word/2010/wordml" xmlns:w15="http://schemas.microsoft.com/office/word/2012/wordml" xmlns:w16se="http://schemas.microsoft.com/office/word/2015/wordml/symex" xmlns:wpg="http://schemas.microsoft.com/office/word/2010/wordprocessingGroup" xmlns:wpi="http://schemas.microsoft.com/office/word/2010/wordprocessingInk" xmlns:wne="http://schemas.microsoft.com/office/word/2006/wordml" xmlns:wps="http://schemas.microsoft.com/office/word/2010/wordprocessingShape" mc:Ignorable="w14 w15 w16se wp14">
   <w:footnote w:type="separator" w:id="-1">
     <w:p>
       <w:pPr>
@@ -7488,7 +7615,7 @@
 </file>
 
 <file path=word/header1.xml><?xml version="1.0" encoding="utf-8"?>
-<w:hdr xmlns:wpc="http://schemas.microsoft.com/office/word/2010/wordprocessingCanvas" xmlns:cx="http://schemas.microsoft.com/office/drawing/2014/chartex" xmlns:cx1="http://schemas.microsoft.com/office/drawing/2015/9/8/chartex" xmlns:mc="http://schemas.openxmlformats.org/markup-compatibility/2006" xmlns:o="urn:schemas-microsoft-com:office:office" xmlns:r="http://schemas.openxmlformats.org/officeDocument/2006/relationships" xmlns:m="http://schemas.openxmlformats.org/officeDocument/2006/math" xmlns:v="urn:schemas-microsoft-com:vml" xmlns:wp14="http://schemas.microsoft.com/office/word/2010/wordprocessingDrawing" xmlns:wp="http://schemas.openxmlformats.org/drawingml/2006/wordprocessingDrawing" xmlns:w10="urn:schemas-microsoft-com:office:word" xmlns:w="http://schemas.openxmlformats.org/wordprocessingml/2006/main" xmlns:w14="http://schemas.microsoft.com/office/word/2010/wordml" xmlns:w15="http://schemas.microsoft.com/office/word/2012/wordml" xmlns:w16se="http://schemas.microsoft.com/office/word/2015/wordml/symex" xmlns:wpg="http://schemas.microsoft.com/office/word/2010/wordprocessingGroup" xmlns:wpi="http://schemas.microsoft.com/office/word/2010/wordprocessingInk" xmlns:wne="http://schemas.microsoft.com/office/word/2006/wordml" xmlns:wps="http://schemas.microsoft.com/office/word/2010/wordprocessingShape" mc:Ignorable="w14 w15 w16se wp14">
+<w:hdr xmlns:wpc="http://schemas.microsoft.com/office/word/2010/wordprocessingCanvas" xmlns:cx="http://schemas.microsoft.com/office/drawing/2014/chartex" xmlns:mc="http://schemas.openxmlformats.org/markup-compatibility/2006" xmlns:o="urn:schemas-microsoft-com:office:office" xmlns:r="http://schemas.openxmlformats.org/officeDocument/2006/relationships" xmlns:m="http://schemas.openxmlformats.org/officeDocument/2006/math" xmlns:v="urn:schemas-microsoft-com:vml" xmlns:wp14="http://schemas.microsoft.com/office/word/2010/wordprocessingDrawing" xmlns:wp="http://schemas.openxmlformats.org/drawingml/2006/wordprocessingDrawing" xmlns:w10="urn:schemas-microsoft-com:office:word" xmlns:w="http://schemas.openxmlformats.org/wordprocessingml/2006/main" xmlns:w14="http://schemas.microsoft.com/office/word/2010/wordml" xmlns:w15="http://schemas.microsoft.com/office/word/2012/wordml" xmlns:w16se="http://schemas.microsoft.com/office/word/2015/wordml/symex" xmlns:wpg="http://schemas.microsoft.com/office/word/2010/wordprocessingGroup" xmlns:wpi="http://schemas.microsoft.com/office/word/2010/wordprocessingInk" xmlns:wne="http://schemas.microsoft.com/office/word/2006/wordml" xmlns:wps="http://schemas.microsoft.com/office/word/2010/wordprocessingShape" mc:Ignorable="w14 w15 w16se wp14">
   <w:p>
     <w:pPr>
       <w:pStyle w:val="Encabezado"/>
@@ -7496,7 +7623,7 @@
     <w:r>
       <w:rPr>
         <w:noProof/>
-        <w:lang w:val="es-MX" w:eastAsia="es-MX"/>
+        <w:lang w:val="en-US"/>
       </w:rPr>
       <mc:AlternateContent>
         <mc:Choice Requires="wps">
@@ -7632,7 +7759,7 @@
             </wp:anchor>
           </w:drawing>
         </mc:Choice>
-        <mc:Fallback>
+        <mc:Fallback xmlns:cx1="http://schemas.microsoft.com/office/drawing/2015/9/8/chartex">
           <w:pict>
             <v:rect w14:anchorId="3FEC259C" id="Rectángulo 6" o:spid="_x0000_s1032" style="position:absolute;margin-left:329.95pt;margin-top:-1.4pt;width:149.5pt;height:24.45pt;z-index:251659264;visibility:visible;mso-wrap-style:square;mso-width-percent:0;mso-height-percent:0;mso-wrap-distance-left:9pt;mso-wrap-distance-top:0;mso-wrap-distance-right:9pt;mso-wrap-distance-bottom:0;mso-position-horizontal:absolute;mso-position-horizontal-relative:text;mso-position-vertical:absolute;mso-position-vertical-relative:text;mso-width-percent:0;mso-height-percent:0;mso-width-relative:margin;mso-height-relative:margin;v-text-anchor:middle" o:gfxdata="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" fillcolor="#002060" stroked="f" strokeweight="1pt">
               <v:textbox>
@@ -7705,7 +7832,7 @@
     <w:r>
       <w:rPr>
         <w:noProof/>
-        <w:lang w:val="es-MX" w:eastAsia="es-MX"/>
+        <w:lang w:val="en-US"/>
       </w:rPr>
       <w:drawing>
         <wp:anchor distT="0" distB="0" distL="114300" distR="114300" simplePos="0" relativeHeight="251663360" behindDoc="0" locked="0" layoutInCell="1" allowOverlap="1" wp14:anchorId="75E6E181" wp14:editId="6991DC71">
@@ -7775,7 +7902,7 @@
 </file>
 
 <file path=word/numbering.xml><?xml version="1.0" encoding="utf-8"?>
-<w:numbering xmlns:wpc="http://schemas.microsoft.com/office/word/2010/wordprocessingCanvas" xmlns:cx="http://schemas.microsoft.com/office/drawing/2014/chartex" xmlns:cx1="http://schemas.microsoft.com/office/drawing/2015/9/8/chartex" xmlns:mc="http://schemas.openxmlformats.org/markup-compatibility/2006" xmlns:o="urn:schemas-microsoft-com:office:office" xmlns:r="http://schemas.openxmlformats.org/officeDocument/2006/relationships" xmlns:m="http://schemas.openxmlformats.org/officeDocument/2006/math" xmlns:v="urn:schemas-microsoft-com:vml" xmlns:wp14="http://schemas.microsoft.com/office/word/2010/wordprocessingDrawing" xmlns:wp="http://schemas.openxmlformats.org/drawingml/2006/wordprocessingDrawing" xmlns:w10="urn:schemas-microsoft-com:office:word" xmlns:w="http://schemas.openxmlformats.org/wordprocessingml/2006/main" xmlns:w14="http://schemas.microsoft.com/office/word/2010/wordml" xmlns:w15="http://schemas.microsoft.com/office/word/2012/wordml" xmlns:w16se="http://schemas.microsoft.com/office/word/2015/wordml/symex" xmlns:wpg="http://schemas.microsoft.com/office/word/2010/wordprocessingGroup" xmlns:wpi="http://schemas.microsoft.com/office/word/2010/wordprocessingInk" xmlns:wne="http://schemas.microsoft.com/office/word/2006/wordml" xmlns:wps="http://schemas.microsoft.com/office/word/2010/wordprocessingShape" mc:Ignorable="w14 w15 w16se wp14">
+<w:numbering xmlns:wpc="http://schemas.microsoft.com/office/word/2010/wordprocessingCanvas" xmlns:cx="http://schemas.microsoft.com/office/drawing/2014/chartex" xmlns:mc="http://schemas.openxmlformats.org/markup-compatibility/2006" xmlns:o="urn:schemas-microsoft-com:office:office" xmlns:r="http://schemas.openxmlformats.org/officeDocument/2006/relationships" xmlns:m="http://schemas.openxmlformats.org/officeDocument/2006/math" xmlns:v="urn:schemas-microsoft-com:vml" xmlns:wp14="http://schemas.microsoft.com/office/word/2010/wordprocessingDrawing" xmlns:wp="http://schemas.openxmlformats.org/drawingml/2006/wordprocessingDrawing" xmlns:w10="urn:schemas-microsoft-com:office:word" xmlns:w="http://schemas.openxmlformats.org/wordprocessingml/2006/main" xmlns:w14="http://schemas.microsoft.com/office/word/2010/wordml" xmlns:w15="http://schemas.microsoft.com/office/word/2012/wordml" xmlns:w16se="http://schemas.microsoft.com/office/word/2015/wordml/symex" xmlns:wpg="http://schemas.microsoft.com/office/word/2010/wordprocessingGroup" xmlns:wpi="http://schemas.microsoft.com/office/word/2010/wordprocessingInk" xmlns:wne="http://schemas.microsoft.com/office/word/2006/wordml" xmlns:wps="http://schemas.microsoft.com/office/word/2010/wordprocessingShape" mc:Ignorable="w14 w15 w16se wp14">
   <w:abstractNum w:abstractNumId="0" w15:restartNumberingAfterBreak="0">
     <w:nsid w:val="22931C18"/>
     <w:multiLevelType w:val="hybridMultilevel"/>
@@ -9928,7 +10055,7 @@
 </file>
 
 <file path=customXml/itemProps1.xml><?xml version="1.0" encoding="utf-8"?>
-<ds:datastoreItem xmlns:ds="http://schemas.openxmlformats.org/officeDocument/2006/customXml" ds:itemID="{5A1F7D28-DA47-4164-81B5-770A80399F77}">
+<ds:datastoreItem xmlns:ds="http://schemas.openxmlformats.org/officeDocument/2006/customXml" ds:itemID="{22AA7A26-13B4-4B6B-B9E0-DA28F830C9A3}">
   <ds:schemaRefs>
     <ds:schemaRef ds:uri="http://schemas.openxmlformats.org/officeDocument/2006/bibliography"/>
   </ds:schemaRefs>

</xml_diff>